<commit_message>
Completion du template pour le rendu 1
</commit_message>
<xml_diff>
--- a/Project_Template.docx
+++ b/Project_Template.docx
@@ -2144,6 +2144,751 @@
       </w:pPr>
       <w:r>
         <w:t>&lt;In this section write down the assumptions you made about the data. Write a sentence for each assumption you made&gt;</w:t>
+      </w:r>
+    </w:p>
+    <w:p>
+      <w:pPr>
+        <w:pStyle w:val="Sansinterligne"/>
+        <w:rPr>
+          <w:b/>
+        </w:rPr>
+      </w:pPr>
+    </w:p>
+    <w:p>
+      <w:pPr>
+        <w:pStyle w:val="Sansinterligne"/>
+        <w:rPr>
+          <w:b/>
+          <w:sz w:val="32"/>
+        </w:rPr>
+      </w:pPr>
+      <w:r>
+        <w:rPr>
+          <w:b/>
+          <w:sz w:val="32"/>
+        </w:rPr>
+        <w:t>Story</w:t>
+      </w:r>
+    </w:p>
+    <w:p>
+      <w:pPr>
+        <w:pStyle w:val="Sansinterligne"/>
+        <w:rPr>
+          <w:sz w:val="24"/>
+        </w:rPr>
+      </w:pPr>
+      <w:r>
+        <w:rPr>
+          <w:sz w:val="24"/>
+        </w:rPr>
+        <w:t>We exploded the attributes of this table in many tables</w:t>
+      </w:r>
+      <w:r>
+        <w:rPr>
+          <w:sz w:val="24"/>
+        </w:rPr>
+        <w:t>, especially for all the fi</w:t>
+      </w:r>
+      <w:r>
+        <w:rPr>
+          <w:sz w:val="24"/>
+        </w:rPr>
+        <w:t>elds containing multiples comma separated values</w:t>
+      </w:r>
+      <w:r>
+        <w:rPr>
+          <w:sz w:val="24"/>
+        </w:rPr>
+        <w:t>. We describe above</w:t>
+      </w:r>
+      <w:r>
+        <w:rPr>
+          <w:sz w:val="24"/>
+        </w:rPr>
+        <w:t xml:space="preserve"> the replacement of attributes by new tables</w:t>
+      </w:r>
+      <w:r>
+        <w:rPr>
+          <w:sz w:val="24"/>
+        </w:rPr>
+        <w:t>.</w:t>
+      </w:r>
+    </w:p>
+    <w:p>
+      <w:pPr>
+        <w:pStyle w:val="Sansinterligne"/>
+        <w:rPr>
+          <w:sz w:val="24"/>
+        </w:rPr>
+      </w:pPr>
+    </w:p>
+    <w:p>
+      <w:pPr>
+        <w:pStyle w:val="Sansinterligne"/>
+        <w:rPr>
+          <w:b/>
+          <w:sz w:val="24"/>
+        </w:rPr>
+      </w:pPr>
+      <w:proofErr w:type="gramStart"/>
+      <w:r>
+        <w:rPr>
+          <w:b/>
+          <w:sz w:val="24"/>
+        </w:rPr>
+        <w:t>script</w:t>
+      </w:r>
+      <w:proofErr w:type="gramEnd"/>
+      <w:r>
+        <w:rPr>
+          <w:b/>
+          <w:sz w:val="24"/>
+        </w:rPr>
+        <w:t>, pencils, inks, colors, letters</w:t>
+      </w:r>
+    </w:p>
+    <w:p>
+      <w:pPr>
+        <w:pStyle w:val="Sansinterligne"/>
+        <w:rPr>
+          <w:sz w:val="24"/>
+        </w:rPr>
+      </w:pPr>
+      <w:r>
+        <w:rPr>
+          <w:sz w:val="24"/>
+        </w:rPr>
+        <w:t>These</w:t>
+      </w:r>
+      <w:r>
+        <w:rPr>
+          <w:sz w:val="24"/>
+        </w:rPr>
+        <w:t xml:space="preserve"> 5 attributes were replaced by 2</w:t>
+      </w:r>
+      <w:r>
+        <w:rPr>
+          <w:sz w:val="24"/>
+        </w:rPr>
+        <w:t xml:space="preserve"> new </w:t>
+      </w:r>
+      <w:proofErr w:type="gramStart"/>
+      <w:r>
+        <w:rPr>
+          <w:sz w:val="24"/>
+        </w:rPr>
+        <w:t>tables :</w:t>
+      </w:r>
+      <w:proofErr w:type="gramEnd"/>
+    </w:p>
+    <w:p>
+      <w:pPr>
+        <w:pStyle w:val="Sansinterligne"/>
+        <w:numPr>
+          <w:ilvl w:val="0"/>
+          <w:numId w:val="48"/>
+        </w:numPr>
+        <w:rPr>
+          <w:b/>
+          <w:sz w:val="24"/>
+        </w:rPr>
+      </w:pPr>
+      <w:r>
+        <w:rPr>
+          <w:b/>
+          <w:sz w:val="24"/>
+        </w:rPr>
+        <w:t xml:space="preserve">person </w:t>
+      </w:r>
+    </w:p>
+    <w:p>
+      <w:pPr>
+        <w:pStyle w:val="Sansinterligne"/>
+        <w:ind w:left="720"/>
+        <w:rPr>
+          <w:sz w:val="24"/>
+        </w:rPr>
+      </w:pPr>
+      <w:proofErr w:type="gramStart"/>
+      <w:r>
+        <w:rPr>
+          <w:sz w:val="24"/>
+        </w:rPr>
+        <w:t>this</w:t>
+      </w:r>
+      <w:proofErr w:type="gramEnd"/>
+      <w:r>
+        <w:rPr>
+          <w:sz w:val="24"/>
+        </w:rPr>
+        <w:t xml:space="preserve"> table will contain all the</w:t>
+      </w:r>
+      <w:r>
+        <w:rPr>
+          <w:sz w:val="24"/>
+        </w:rPr>
+        <w:t xml:space="preserve"> persons (</w:t>
+      </w:r>
+      <w:r>
+        <w:rPr>
+          <w:sz w:val="24"/>
+        </w:rPr>
+        <w:t>artists</w:t>
+      </w:r>
+      <w:r>
+        <w:rPr>
+          <w:sz w:val="24"/>
+        </w:rPr>
+        <w:t xml:space="preserve"> or editors)</w:t>
+      </w:r>
+      <w:r>
+        <w:rPr>
+          <w:sz w:val="24"/>
+        </w:rPr>
+        <w:t xml:space="preserve"> who were contained in the 5 attributes above</w:t>
+      </w:r>
+      <w:r>
+        <w:rPr>
+          <w:sz w:val="24"/>
+        </w:rPr>
+        <w:t xml:space="preserve"> (and in the deleted attribute “editing”, explanation below)</w:t>
+      </w:r>
+      <w:r>
+        <w:rPr>
+          <w:sz w:val="24"/>
+        </w:rPr>
+        <w:t xml:space="preserve">. It is thus made of the </w:t>
+      </w:r>
+      <w:r>
+        <w:rPr>
+          <w:sz w:val="24"/>
+        </w:rPr>
+        <w:lastRenderedPageBreak/>
+        <w:t>attributes “</w:t>
+      </w:r>
+      <w:proofErr w:type="spellStart"/>
+      <w:r>
+        <w:rPr>
+          <w:sz w:val="24"/>
+        </w:rPr>
+        <w:t>alias_id</w:t>
+      </w:r>
+      <w:proofErr w:type="spellEnd"/>
+      <w:r>
+        <w:rPr>
+          <w:sz w:val="24"/>
+        </w:rPr>
+        <w:t>” who refer</w:t>
+      </w:r>
+      <w:r>
+        <w:rPr>
+          <w:sz w:val="24"/>
+        </w:rPr>
+        <w:t>s to</w:t>
+      </w:r>
+      <w:r>
+        <w:rPr>
+          <w:sz w:val="24"/>
+        </w:rPr>
+        <w:t xml:space="preserve"> a person</w:t>
+      </w:r>
+      <w:r>
+        <w:rPr>
+          <w:sz w:val="24"/>
+        </w:rPr>
+        <w:t>,</w:t>
+      </w:r>
+      <w:r>
+        <w:rPr>
+          <w:sz w:val="24"/>
+        </w:rPr>
+        <w:t xml:space="preserve"> to reproduce the fact that sometimes some artists have an alias name. “</w:t>
+      </w:r>
+      <w:proofErr w:type="spellStart"/>
+      <w:proofErr w:type="gramStart"/>
+      <w:r>
+        <w:rPr>
+          <w:sz w:val="24"/>
+        </w:rPr>
+        <w:t>firstname</w:t>
+      </w:r>
+      <w:proofErr w:type="spellEnd"/>
+      <w:proofErr w:type="gramEnd"/>
+      <w:r>
+        <w:rPr>
+          <w:sz w:val="24"/>
+        </w:rPr>
+        <w:t>” and “</w:t>
+      </w:r>
+      <w:proofErr w:type="spellStart"/>
+      <w:r>
+        <w:rPr>
+          <w:sz w:val="24"/>
+        </w:rPr>
+        <w:t>lastname</w:t>
+      </w:r>
+      <w:proofErr w:type="spellEnd"/>
+      <w:r>
+        <w:rPr>
+          <w:sz w:val="24"/>
+        </w:rPr>
+        <w:t>”.</w:t>
+      </w:r>
+    </w:p>
+    <w:p>
+      <w:pPr>
+        <w:pStyle w:val="Sansinterligne"/>
+        <w:numPr>
+          <w:ilvl w:val="0"/>
+          <w:numId w:val="48"/>
+        </w:numPr>
+        <w:rPr>
+          <w:b/>
+          <w:sz w:val="24"/>
+        </w:rPr>
+      </w:pPr>
+      <w:r>
+        <w:rPr>
+          <w:b/>
+          <w:sz w:val="24"/>
+        </w:rPr>
+        <w:t>Participate</w:t>
+      </w:r>
+    </w:p>
+    <w:p>
+      <w:pPr>
+        <w:pStyle w:val="Sansinterligne"/>
+        <w:ind w:left="720"/>
+        <w:rPr>
+          <w:sz w:val="24"/>
+        </w:rPr>
+      </w:pPr>
+      <w:r>
+        <w:rPr>
+          <w:sz w:val="24"/>
+        </w:rPr>
+        <w:t>This is the link between person and story</w:t>
+      </w:r>
+      <w:r>
+        <w:rPr>
+          <w:sz w:val="24"/>
+        </w:rPr>
+        <w:t xml:space="preserve"> to attribute artists to the stories. This single table fully replace </w:t>
+      </w:r>
+      <w:r>
+        <w:rPr>
+          <w:sz w:val="24"/>
+        </w:rPr>
+        <w:t>the 5 attributes</w:t>
+      </w:r>
+      <w:r>
+        <w:rPr>
+          <w:sz w:val="24"/>
+        </w:rPr>
+        <w:t xml:space="preserve"> above</w:t>
+      </w:r>
+      <w:r>
+        <w:rPr>
+          <w:sz w:val="24"/>
+        </w:rPr>
+        <w:t xml:space="preserve">, each different attribute can be identified by the “role” field whose the type is an </w:t>
+      </w:r>
+      <w:proofErr w:type="spellStart"/>
+      <w:r>
+        <w:rPr>
+          <w:sz w:val="24"/>
+        </w:rPr>
+        <w:t>enum</w:t>
+      </w:r>
+      <w:proofErr w:type="spellEnd"/>
+      <w:r>
+        <w:rPr>
+          <w:sz w:val="24"/>
+        </w:rPr>
+        <w:t xml:space="preserve"> which express which of the 5 attribute is concerned by the record. </w:t>
+      </w:r>
+    </w:p>
+    <w:p>
+      <w:pPr>
+        <w:pStyle w:val="Sansinterligne"/>
+        <w:rPr>
+          <w:b/>
+          <w:sz w:val="24"/>
+        </w:rPr>
+      </w:pPr>
+    </w:p>
+    <w:p>
+      <w:pPr>
+        <w:pStyle w:val="Sansinterligne"/>
+        <w:rPr>
+          <w:sz w:val="24"/>
+        </w:rPr>
+      </w:pPr>
+    </w:p>
+    <w:p>
+      <w:pPr>
+        <w:pStyle w:val="Sansinterligne"/>
+        <w:rPr>
+          <w:b/>
+          <w:sz w:val="24"/>
+        </w:rPr>
+      </w:pPr>
+      <w:proofErr w:type="gramStart"/>
+      <w:r>
+        <w:rPr>
+          <w:b/>
+          <w:sz w:val="24"/>
+        </w:rPr>
+        <w:t>c</w:t>
+      </w:r>
+      <w:r>
+        <w:rPr>
+          <w:b/>
+          <w:sz w:val="24"/>
+        </w:rPr>
+        <w:t>haracters</w:t>
+      </w:r>
+      <w:proofErr w:type="gramEnd"/>
+      <w:r>
+        <w:rPr>
+          <w:b/>
+          <w:sz w:val="24"/>
+        </w:rPr>
+        <w:t>, feature</w:t>
+      </w:r>
+    </w:p>
+    <w:p>
+      <w:pPr>
+        <w:pStyle w:val="Sansinterligne"/>
+        <w:rPr>
+          <w:sz w:val="24"/>
+        </w:rPr>
+      </w:pPr>
+      <w:r>
+        <w:rPr>
+          <w:sz w:val="24"/>
+        </w:rPr>
+        <w:t xml:space="preserve">2 attributes replaces by 3 tables. On table “hero” which will store the list of all </w:t>
+      </w:r>
+      <w:proofErr w:type="spellStart"/>
+      <w:proofErr w:type="gramStart"/>
+      <w:r>
+        <w:rPr>
+          <w:sz w:val="24"/>
+        </w:rPr>
+        <w:t>heros</w:t>
+      </w:r>
+      <w:proofErr w:type="spellEnd"/>
+      <w:proofErr w:type="gramEnd"/>
+      <w:r>
+        <w:rPr>
+          <w:sz w:val="24"/>
+        </w:rPr>
+        <w:t>, and one intermediate table by attribute which allow to split each comma separated value</w:t>
+      </w:r>
+      <w:r>
+        <w:rPr>
+          <w:sz w:val="24"/>
+        </w:rPr>
+        <w:t>s</w:t>
+      </w:r>
+      <w:r>
+        <w:rPr>
+          <w:sz w:val="24"/>
+        </w:rPr>
+        <w:t xml:space="preserve"> in</w:t>
+      </w:r>
+      <w:r>
+        <w:rPr>
+          <w:sz w:val="24"/>
+        </w:rPr>
+        <w:t xml:space="preserve"> many </w:t>
+      </w:r>
+      <w:r>
+        <w:rPr>
+          <w:sz w:val="24"/>
+        </w:rPr>
+        <w:t>single record linked to the story.</w:t>
+      </w:r>
+    </w:p>
+    <w:p>
+      <w:pPr>
+        <w:pStyle w:val="Sansinterligne"/>
+        <w:rPr>
+          <w:sz w:val="24"/>
+        </w:rPr>
+      </w:pPr>
+    </w:p>
+    <w:p>
+      <w:pPr>
+        <w:pStyle w:val="Sansinterligne"/>
+        <w:rPr>
+          <w:b/>
+          <w:sz w:val="24"/>
+        </w:rPr>
+      </w:pPr>
+      <w:proofErr w:type="gramStart"/>
+      <w:r>
+        <w:rPr>
+          <w:b/>
+          <w:sz w:val="24"/>
+        </w:rPr>
+        <w:t>g</w:t>
+      </w:r>
+      <w:r>
+        <w:rPr>
+          <w:b/>
+          <w:sz w:val="24"/>
+        </w:rPr>
+        <w:t>enre</w:t>
+      </w:r>
+      <w:proofErr w:type="gramEnd"/>
+    </w:p>
+    <w:p>
+      <w:pPr>
+        <w:pStyle w:val="Sansinterligne"/>
+      </w:pPr>
+      <w:r>
+        <w:t xml:space="preserve">This attribute was replaced by two </w:t>
+      </w:r>
+      <w:proofErr w:type="gramStart"/>
+      <w:r>
+        <w:t>tables :</w:t>
+      </w:r>
+      <w:proofErr w:type="gramEnd"/>
+      <w:r>
+        <w:t xml:space="preserve"> one table “genre” to contain all the genre and avoid </w:t>
+      </w:r>
+      <w:proofErr w:type="spellStart"/>
+      <w:r>
+        <w:t>duplicata</w:t>
+      </w:r>
+      <w:proofErr w:type="spellEnd"/>
+      <w:r>
+        <w:t>, and an intermediate table “</w:t>
+      </w:r>
+      <w:proofErr w:type="spellStart"/>
+      <w:r>
+        <w:t>story_genre</w:t>
+      </w:r>
+      <w:proofErr w:type="spellEnd"/>
+      <w:r>
+        <w:t>” with two identifying relationships, in order to explode the separated values in multiples records. Each genre associated to a story is a record in this table.</w:t>
+      </w:r>
+    </w:p>
+    <w:p>
+      <w:pPr>
+        <w:pStyle w:val="Sansinterligne"/>
+      </w:pPr>
+    </w:p>
+    <w:p>
+      <w:pPr>
+        <w:pStyle w:val="Sansinterligne"/>
+        <w:rPr>
+          <w:b/>
+        </w:rPr>
+      </w:pPr>
+      <w:proofErr w:type="gramStart"/>
+      <w:r>
+        <w:rPr>
+          <w:b/>
+        </w:rPr>
+        <w:t>e</w:t>
+      </w:r>
+      <w:r>
+        <w:rPr>
+          <w:b/>
+        </w:rPr>
+        <w:t>diting</w:t>
+      </w:r>
+      <w:proofErr w:type="gramEnd"/>
+    </w:p>
+    <w:p>
+      <w:pPr>
+        <w:pStyle w:val="Sansinterligne"/>
+      </w:pPr>
+      <w:proofErr w:type="gramStart"/>
+      <w:r>
+        <w:t>this</w:t>
+      </w:r>
+      <w:proofErr w:type="gramEnd"/>
+      <w:r>
+        <w:t xml:space="preserve"> attribute was deleted because we can retrieve </w:t>
+      </w:r>
+      <w:r>
+        <w:t>it</w:t>
+      </w:r>
+      <w:r>
+        <w:t xml:space="preserve"> via the </w:t>
+      </w:r>
+      <w:r>
+        <w:t>“</w:t>
+      </w:r>
+      <w:proofErr w:type="spellStart"/>
+      <w:r>
+        <w:t>editing_id</w:t>
+      </w:r>
+      <w:proofErr w:type="spellEnd"/>
+      <w:r>
+        <w:t>”</w:t>
+      </w:r>
+      <w:r>
+        <w:t xml:space="preserve"> attribute</w:t>
+      </w:r>
+      <w:r>
+        <w:t xml:space="preserve"> linked to its</w:t>
+      </w:r>
+      <w:r>
+        <w:t xml:space="preserve"> </w:t>
+      </w:r>
+      <w:proofErr w:type="spellStart"/>
+      <w:r>
+        <w:t>indicia_publisher</w:t>
+      </w:r>
+      <w:proofErr w:type="spellEnd"/>
+      <w:r>
+        <w:t>, itself link to the issue containing the story</w:t>
+      </w:r>
+      <w:r>
+        <w:t xml:space="preserve">. The editor is now in a separated table “edit” containing only editors and linking a person (an editor in this case) to </w:t>
+      </w:r>
+      <w:r>
+        <w:t>the</w:t>
+      </w:r>
+      <w:r>
+        <w:t xml:space="preserve"> issue</w:t>
+      </w:r>
+      <w:r>
+        <w:t xml:space="preserve"> containing the story published by the </w:t>
+      </w:r>
+      <w:proofErr w:type="spellStart"/>
+      <w:r>
+        <w:t>indicia_publisher</w:t>
+      </w:r>
+      <w:proofErr w:type="spellEnd"/>
+      <w:r>
+        <w:t xml:space="preserve"> linked to the concerned story</w:t>
+      </w:r>
+      <w:r>
+        <w:t>. The credits are stored in the “note” attribute of this table.</w:t>
+      </w:r>
+    </w:p>
+    <w:p>
+      <w:pPr>
+        <w:pStyle w:val="Sansinterligne"/>
+      </w:pPr>
+    </w:p>
+    <w:p>
+      <w:pPr>
+        <w:pStyle w:val="Sansinterligne"/>
+        <w:rPr>
+          <w:b/>
+          <w:sz w:val="32"/>
+        </w:rPr>
+      </w:pPr>
+      <w:r>
+        <w:rPr>
+          <w:b/>
+          <w:sz w:val="32"/>
+        </w:rPr>
+        <w:t>Issue</w:t>
+      </w:r>
+    </w:p>
+    <w:p>
+      <w:pPr>
+        <w:pStyle w:val="Sansinterligne"/>
+        <w:rPr>
+          <w:b/>
+        </w:rPr>
+      </w:pPr>
+      <w:proofErr w:type="spellStart"/>
+      <w:r>
+        <w:rPr>
+          <w:b/>
+        </w:rPr>
+        <w:t>valid_isbn</w:t>
+      </w:r>
+      <w:proofErr w:type="spellEnd"/>
+    </w:p>
+    <w:p>
+      <w:pPr>
+        <w:pStyle w:val="Sansinterligne"/>
+      </w:pPr>
+      <w:proofErr w:type="gramStart"/>
+      <w:r>
+        <w:t>this</w:t>
+      </w:r>
+      <w:proofErr w:type="gramEnd"/>
+      <w:r>
+        <w:t xml:space="preserve"> attribute was removed, we only kept “</w:t>
+      </w:r>
+      <w:proofErr w:type="spellStart"/>
+      <w:r>
+        <w:t>isbn</w:t>
+      </w:r>
+      <w:proofErr w:type="spellEnd"/>
+      <w:r>
+        <w:t>”.</w:t>
+      </w:r>
+    </w:p>
+    <w:p>
+      <w:pPr>
+        <w:pStyle w:val="Sansinterligne"/>
+      </w:pPr>
+    </w:p>
+    <w:p>
+      <w:pPr>
+        <w:pStyle w:val="Sansinterligne"/>
+        <w:rPr>
+          <w:b/>
+        </w:rPr>
+      </w:pPr>
+      <w:proofErr w:type="gramStart"/>
+      <w:r>
+        <w:rPr>
+          <w:b/>
+        </w:rPr>
+        <w:t>p</w:t>
+      </w:r>
+      <w:r>
+        <w:rPr>
+          <w:b/>
+        </w:rPr>
+        <w:t>rice</w:t>
+      </w:r>
+      <w:proofErr w:type="gramEnd"/>
+      <w:r>
+        <w:rPr>
+          <w:b/>
+        </w:rPr>
+        <w:t xml:space="preserve"> </w:t>
+      </w:r>
+    </w:p>
+    <w:p>
+      <w:pPr>
+        <w:pStyle w:val="Sansinterligne"/>
+      </w:pPr>
+      <w:r>
+        <w:t>attribute replaced by</w:t>
+      </w:r>
+      <w:r>
+        <w:t xml:space="preserve"> a new table “price” containing the issue concerned by the price, the amount (price itself) and the currency in which this price is </w:t>
+      </w:r>
+      <w:proofErr w:type="spellStart"/>
+      <w:r>
+        <w:t>exprimed</w:t>
+      </w:r>
+      <w:proofErr w:type="spellEnd"/>
+      <w:r>
+        <w:t xml:space="preserve"> (currency is simply an </w:t>
+      </w:r>
+      <w:proofErr w:type="spellStart"/>
+      <w:r>
+        <w:t>enum</w:t>
+      </w:r>
+      <w:proofErr w:type="spellEnd"/>
+      <w:r>
+        <w:t xml:space="preserve">, since the values of currency are a finite set of same values). </w:t>
       </w:r>
     </w:p>
     <w:p>
@@ -2201,8 +2946,8 @@
             <v:path o:extrusionok="f" gradientshapeok="t" o:connecttype="rect"/>
             <o:lock v:ext="edit" aspectratio="t"/>
           </v:shapetype>
-          <v:shape id="_x0000_i1025" type="#_x0000_t75" style="width:410.95pt;height:555.6pt">
-            <v:imagedata r:id="rId7" o:title="ER_diagram"/>
+          <v:shape id="_x0000_i1025" type="#_x0000_t75" style="width:411pt;height:555.5pt">
+            <v:imagedata r:id="rId8" o:title="ER_diagram"/>
           </v:shape>
         </w:pict>
       </w:r>
@@ -2217,11 +2962,9 @@
         <w:t>Description</w:t>
       </w:r>
       <w:bookmarkEnd w:id="5"/>
-    </w:p>
-    <w:p>
-      <w:pPr>
-        <w:pStyle w:val="Sansinterligne"/>
-      </w:pPr>
+      <w:r>
+        <w:t xml:space="preserve"> </w:t>
+      </w:r>
       <w:r>
         <w:t>&lt;Describe all the choices you made for Entities and Relationships&gt;</w:t>
       </w:r>
@@ -2229,56 +2972,126 @@
     <w:p>
       <w:pPr>
         <w:pStyle w:val="Sansinterligne"/>
-      </w:pPr>
-    </w:p>
-    <w:p>
-      <w:pPr>
-        <w:pStyle w:val="Sansinterligne"/>
-        <w:rPr>
-          <w:b/>
-        </w:rPr>
-      </w:pPr>
+        <w:rPr>
+          <w:sz w:val="12"/>
+        </w:rPr>
+      </w:pPr>
+    </w:p>
+    <w:p>
+      <w:pPr>
+        <w:pStyle w:val="Sansinterligne"/>
+        <w:rPr>
+          <w:b/>
+          <w:sz w:val="32"/>
+        </w:rPr>
+      </w:pPr>
+      <w:r>
+        <w:rPr>
+          <w:b/>
+          <w:sz w:val="32"/>
+        </w:rPr>
+        <w:t>Story</w:t>
+      </w:r>
+      <w:r>
+        <w:rPr>
+          <w:b/>
+          <w:sz w:val="32"/>
+        </w:rPr>
+        <w:t xml:space="preserve"> (relations)</w:t>
+      </w:r>
+    </w:p>
+    <w:p>
+      <w:pPr>
+        <w:pStyle w:val="Sansinterligne"/>
+      </w:pPr>
+    </w:p>
+    <w:p>
+      <w:pPr>
+        <w:pStyle w:val="Sansinterligne"/>
+        <w:pBdr>
+          <w:top w:val="single" w:sz="4" w:space="1" w:color="auto"/>
+        </w:pBdr>
+        <w:rPr>
+          <w:b/>
+        </w:rPr>
+      </w:pPr>
+      <w:r>
+        <w:rPr>
+          <w:b/>
+        </w:rPr>
+        <w:t xml:space="preserve">story.id - </w:t>
+      </w:r>
       <w:proofErr w:type="spellStart"/>
       <w:r>
         <w:rPr>
           <w:b/>
         </w:rPr>
-        <w:t>Story_reprint.origin_id</w:t>
+        <w:t>s</w:t>
+      </w:r>
+      <w:r>
+        <w:rPr>
+          <w:b/>
+        </w:rPr>
+        <w:t>t</w:t>
+      </w:r>
+      <w:r>
+        <w:rPr>
+          <w:b/>
+        </w:rPr>
+        <w:t>ory_reprint.origin_id</w:t>
       </w:r>
       <w:proofErr w:type="spellEnd"/>
-      <w:r>
-        <w:rPr>
-          <w:b/>
-        </w:rPr>
-        <w:t xml:space="preserve"> – story.id</w:t>
-      </w:r>
-    </w:p>
-    <w:p>
-      <w:pPr>
-        <w:pStyle w:val="Sansinterligne"/>
-      </w:pPr>
-      <w:r>
-        <w:t>An origin story (old printed story) is exactly one story.</w:t>
-      </w:r>
-    </w:p>
-    <w:p>
-      <w:pPr>
-        <w:pStyle w:val="Sansinterligne"/>
-      </w:pPr>
-      <w:r>
-        <w:t>A story can be the origin story 1 or many times (if reprinted many times).</w:t>
-      </w:r>
-    </w:p>
-    <w:p>
-      <w:pPr>
-        <w:pStyle w:val="Sansinterligne"/>
-      </w:pPr>
-    </w:p>
-    <w:p>
-      <w:pPr>
-        <w:pStyle w:val="Sansinterligne"/>
-      </w:pPr>
-      <w:r>
+    </w:p>
+    <w:p>
+      <w:pPr>
+        <w:pStyle w:val="Sansinterligne"/>
+      </w:pPr>
+      <w:r>
+        <w:t xml:space="preserve">An origin story (old printed story) is </w:t>
+      </w:r>
+      <w:r>
+        <w:t xml:space="preserve">0 or </w:t>
+      </w:r>
+      <w:r>
+        <w:t>one story.</w:t>
+      </w:r>
+    </w:p>
+    <w:p>
+      <w:pPr>
+        <w:pStyle w:val="Sansinterligne"/>
+      </w:pPr>
+      <w:r>
+        <w:t xml:space="preserve">A story can be the origin story </w:t>
+      </w:r>
+      <w:r>
+        <w:t xml:space="preserve">0, 1 or </w:t>
+      </w:r>
+      <w:r>
+        <w:t>many times (if reprinted many times).</w:t>
+      </w:r>
+    </w:p>
+    <w:p>
+      <w:pPr>
+        <w:pStyle w:val="Sansinterligne"/>
+        <w:rPr>
+          <w:color w:val="C45911" w:themeColor="accent2" w:themeShade="BF"/>
+        </w:rPr>
+      </w:pPr>
+    </w:p>
+    <w:p>
+      <w:pPr>
+        <w:pStyle w:val="Sansinterligne"/>
+        <w:pBdr>
+          <w:bottom w:val="single" w:sz="4" w:space="1" w:color="auto"/>
+        </w:pBdr>
+        <w:rPr>
+          <w:color w:val="C45911" w:themeColor="accent2" w:themeShade="BF"/>
+        </w:rPr>
+      </w:pPr>
+      <w:r>
+        <w:rPr>
+          <w:color w:val="C45911" w:themeColor="accent2" w:themeShade="BF"/>
+        </w:rPr>
         <w:t>Identifying relationship because the origin story printing is itself a story.</w:t>
       </w:r>
     </w:p>
@@ -2290,24 +3103,33 @@
     <w:p>
       <w:pPr>
         <w:pStyle w:val="Sansinterligne"/>
-        <w:rPr>
-          <w:b/>
-        </w:rPr>
-      </w:pPr>
+        <w:pBdr>
+          <w:top w:val="single" w:sz="4" w:space="1" w:color="auto"/>
+        </w:pBdr>
+        <w:rPr>
+          <w:b/>
+        </w:rPr>
+      </w:pPr>
+      <w:r>
+        <w:rPr>
+          <w:b/>
+        </w:rPr>
+        <w:t xml:space="preserve">story.id - </w:t>
+      </w:r>
       <w:proofErr w:type="spellStart"/>
       <w:r>
         <w:rPr>
           <w:b/>
         </w:rPr>
-        <w:t>Story_reprint.target_id</w:t>
+        <w:t>s</w:t>
+      </w:r>
+      <w:r>
+        <w:rPr>
+          <w:b/>
+        </w:rPr>
+        <w:t>tory_reprint.target_id</w:t>
       </w:r>
       <w:proofErr w:type="spellEnd"/>
-      <w:r>
-        <w:rPr>
-          <w:b/>
-        </w:rPr>
-        <w:t xml:space="preserve"> – story.id</w:t>
-      </w:r>
     </w:p>
     <w:p>
       <w:pPr>
@@ -2328,13 +3150,25 @@
     <w:p>
       <w:pPr>
         <w:pStyle w:val="Sansinterligne"/>
-      </w:pPr>
-    </w:p>
-    <w:p>
-      <w:pPr>
-        <w:pStyle w:val="Sansinterligne"/>
-      </w:pPr>
-      <w:r>
+        <w:rPr>
+          <w:color w:val="C45911" w:themeColor="accent2" w:themeShade="BF"/>
+        </w:rPr>
+      </w:pPr>
+    </w:p>
+    <w:p>
+      <w:pPr>
+        <w:pStyle w:val="Sansinterligne"/>
+        <w:pBdr>
+          <w:bottom w:val="single" w:sz="4" w:space="1" w:color="auto"/>
+        </w:pBdr>
+        <w:rPr>
+          <w:color w:val="C45911" w:themeColor="accent2" w:themeShade="BF"/>
+        </w:rPr>
+      </w:pPr>
+      <w:r>
+        <w:rPr>
+          <w:color w:val="C45911" w:themeColor="accent2" w:themeShade="BF"/>
+        </w:rPr>
         <w:t>Identifying relationship because the target story printing is itself a story.</w:t>
       </w:r>
     </w:p>
@@ -2346,16 +3180,13 @@
     <w:p>
       <w:pPr>
         <w:pStyle w:val="Sansinterligne"/>
-        <w:rPr>
-          <w:b/>
-        </w:rPr>
-      </w:pPr>
-      <w:r>
-        <w:rPr>
-          <w:b/>
-        </w:rPr>
-        <w:t xml:space="preserve">Story_type.id – </w:t>
-      </w:r>
+        <w:pBdr>
+          <w:top w:val="single" w:sz="4" w:space="1" w:color="auto"/>
+        </w:pBdr>
+        <w:rPr>
+          <w:b/>
+        </w:rPr>
+      </w:pPr>
       <w:proofErr w:type="spellStart"/>
       <w:r>
         <w:rPr>
@@ -2364,18 +3195,39 @@
         <w:t>story.type_id</w:t>
       </w:r>
       <w:proofErr w:type="spellEnd"/>
-    </w:p>
-    <w:p>
-      <w:pPr>
-        <w:pStyle w:val="Sansinterligne"/>
-      </w:pPr>
-      <w:r>
-        <w:t>A story can be of exactly one type.</w:t>
-      </w:r>
-    </w:p>
-    <w:p>
-      <w:pPr>
-        <w:pStyle w:val="Sansinterligne"/>
+      <w:r>
+        <w:rPr>
+          <w:b/>
+        </w:rPr>
+        <w:t xml:space="preserve"> - s</w:t>
+      </w:r>
+      <w:r>
+        <w:rPr>
+          <w:b/>
+        </w:rPr>
+        <w:t>tory_type.id</w:t>
+      </w:r>
+    </w:p>
+    <w:p>
+      <w:pPr>
+        <w:pStyle w:val="Sansinterligne"/>
+      </w:pPr>
+      <w:r>
+        <w:t xml:space="preserve">A story can be of </w:t>
+      </w:r>
+      <w:r>
+        <w:t xml:space="preserve">zero or </w:t>
+      </w:r>
+      <w:r>
+        <w:t>one type.</w:t>
+      </w:r>
+    </w:p>
+    <w:p>
+      <w:pPr>
+        <w:pStyle w:val="Sansinterligne"/>
+        <w:pBdr>
+          <w:bottom w:val="single" w:sz="4" w:space="1" w:color="auto"/>
+        </w:pBdr>
       </w:pPr>
       <w:r>
         <w:t>A story type could be attributed to 0 or many stories.</w:t>
@@ -2389,6 +3241,9 @@
     <w:p>
       <w:pPr>
         <w:pStyle w:val="Sansinterligne"/>
+        <w:pBdr>
+          <w:top w:val="single" w:sz="4" w:space="1" w:color="auto"/>
+        </w:pBdr>
         <w:rPr>
           <w:b/>
         </w:rPr>
@@ -2398,7 +3253,13 @@
         <w:rPr>
           <w:b/>
         </w:rPr>
-        <w:t>Story.issue_id</w:t>
+        <w:t>s</w:t>
+      </w:r>
+      <w:r>
+        <w:rPr>
+          <w:b/>
+        </w:rPr>
+        <w:t>tory.issue_id</w:t>
       </w:r>
       <w:proofErr w:type="spellEnd"/>
       <w:r>
@@ -2419,6 +3280,9 @@
     <w:p>
       <w:pPr>
         <w:pStyle w:val="Sansinterligne"/>
+        <w:pBdr>
+          <w:bottom w:val="single" w:sz="4" w:space="1" w:color="auto"/>
+        </w:pBdr>
       </w:pPr>
       <w:r>
         <w:t>An issue contains 1 or many issues.</w:t>
@@ -2432,15 +3296,420 @@
     <w:p>
       <w:pPr>
         <w:pStyle w:val="Sansinterligne"/>
-        <w:rPr>
-          <w:b/>
-        </w:rPr>
-      </w:pPr>
+        <w:pBdr>
+          <w:top w:val="single" w:sz="4" w:space="1" w:color="auto"/>
+        </w:pBdr>
+        <w:rPr>
+          <w:b/>
+        </w:rPr>
+      </w:pPr>
+      <w:r>
+        <w:rPr>
+          <w:b/>
+        </w:rPr>
+        <w:t>s</w:t>
+      </w:r>
+      <w:r>
+        <w:rPr>
+          <w:b/>
+        </w:rPr>
+        <w:t>tory.</w:t>
+      </w:r>
+      <w:r>
+        <w:rPr>
+          <w:b/>
+        </w:rPr>
+        <w:t xml:space="preserve">id – </w:t>
+      </w:r>
       <w:proofErr w:type="spellStart"/>
       <w:r>
         <w:rPr>
           <w:b/>
         </w:rPr>
+        <w:t>participate.story_id</w:t>
+      </w:r>
+      <w:proofErr w:type="spellEnd"/>
+    </w:p>
+    <w:p>
+      <w:pPr>
+        <w:pStyle w:val="Sansinterligne"/>
+      </w:pPr>
+      <w:r>
+        <w:t xml:space="preserve">A </w:t>
+      </w:r>
+      <w:r>
+        <w:t>person can participate in one or many stories</w:t>
+      </w:r>
+      <w:r>
+        <w:t xml:space="preserve"> </w:t>
+      </w:r>
+    </w:p>
+    <w:p>
+      <w:pPr>
+        <w:pStyle w:val="Sansinterligne"/>
+        <w:pBdr>
+          <w:bottom w:val="single" w:sz="4" w:space="1" w:color="auto"/>
+        </w:pBdr>
+      </w:pPr>
+      <w:r>
+        <w:t xml:space="preserve">A story can have one or many artists who participated to its </w:t>
+      </w:r>
+      <w:proofErr w:type="spellStart"/>
+      <w:r>
+        <w:t>realisation</w:t>
+      </w:r>
+      <w:proofErr w:type="spellEnd"/>
+    </w:p>
+    <w:p>
+      <w:pPr>
+        <w:pStyle w:val="Sansinterligne"/>
+      </w:pPr>
+    </w:p>
+    <w:p>
+      <w:pPr>
+        <w:pStyle w:val="Sansinterligne"/>
+        <w:pBdr>
+          <w:top w:val="single" w:sz="4" w:space="1" w:color="auto"/>
+        </w:pBdr>
+        <w:rPr>
+          <w:b/>
+        </w:rPr>
+      </w:pPr>
+      <w:r>
+        <w:rPr>
+          <w:b/>
+        </w:rPr>
+        <w:t>s</w:t>
+      </w:r>
+      <w:r>
+        <w:rPr>
+          <w:b/>
+        </w:rPr>
+        <w:t>tory.</w:t>
+      </w:r>
+      <w:r>
+        <w:rPr>
+          <w:b/>
+        </w:rPr>
+        <w:t xml:space="preserve">id – </w:t>
+      </w:r>
+      <w:proofErr w:type="spellStart"/>
+      <w:r>
+        <w:rPr>
+          <w:b/>
+        </w:rPr>
+        <w:t>feature</w:t>
+      </w:r>
+      <w:r>
+        <w:rPr>
+          <w:b/>
+        </w:rPr>
+        <w:t>.</w:t>
+      </w:r>
+      <w:r>
+        <w:rPr>
+          <w:b/>
+        </w:rPr>
+        <w:t>story_</w:t>
+      </w:r>
+      <w:r>
+        <w:rPr>
+          <w:b/>
+        </w:rPr>
+        <w:t>id</w:t>
+      </w:r>
+      <w:proofErr w:type="spellEnd"/>
+    </w:p>
+    <w:p>
+      <w:pPr>
+        <w:pStyle w:val="Sansinterligne"/>
+      </w:pPr>
+      <w:r>
+        <w:t xml:space="preserve">A </w:t>
+      </w:r>
+      <w:r>
+        <w:t xml:space="preserve">feature can be part of </w:t>
+      </w:r>
+      <w:r>
+        <w:t xml:space="preserve">zero or </w:t>
+      </w:r>
+      <w:r>
+        <w:t>one story</w:t>
+      </w:r>
+    </w:p>
+    <w:p>
+      <w:pPr>
+        <w:pStyle w:val="Sansinterligne"/>
+        <w:pBdr>
+          <w:bottom w:val="single" w:sz="4" w:space="1" w:color="auto"/>
+        </w:pBdr>
+      </w:pPr>
+      <w:r>
+        <w:t>A story can have none or many feature.</w:t>
+      </w:r>
+    </w:p>
+    <w:p>
+      <w:pPr>
+        <w:pStyle w:val="Sansinterligne"/>
+      </w:pPr>
+    </w:p>
+    <w:p>
+      <w:pPr>
+        <w:pStyle w:val="Sansinterligne"/>
+        <w:pBdr>
+          <w:top w:val="single" w:sz="4" w:space="1" w:color="auto"/>
+        </w:pBdr>
+        <w:rPr>
+          <w:b/>
+        </w:rPr>
+      </w:pPr>
+      <w:r>
+        <w:rPr>
+          <w:b/>
+        </w:rPr>
+        <w:t>story.</w:t>
+      </w:r>
+      <w:r>
+        <w:rPr>
+          <w:b/>
+        </w:rPr>
+        <w:t xml:space="preserve">id – </w:t>
+      </w:r>
+      <w:proofErr w:type="spellStart"/>
+      <w:r>
+        <w:rPr>
+          <w:b/>
+        </w:rPr>
+        <w:t>character</w:t>
+      </w:r>
+      <w:r>
+        <w:rPr>
+          <w:b/>
+        </w:rPr>
+        <w:t>.</w:t>
+      </w:r>
+      <w:r>
+        <w:rPr>
+          <w:b/>
+        </w:rPr>
+        <w:t>story_</w:t>
+      </w:r>
+      <w:r>
+        <w:rPr>
+          <w:b/>
+        </w:rPr>
+        <w:t>id</w:t>
+      </w:r>
+      <w:proofErr w:type="spellEnd"/>
+    </w:p>
+    <w:p>
+      <w:pPr>
+        <w:pStyle w:val="Sansinterligne"/>
+      </w:pPr>
+      <w:r>
+        <w:t xml:space="preserve">A </w:t>
+      </w:r>
+      <w:r>
+        <w:t>character</w:t>
+      </w:r>
+      <w:r>
+        <w:t xml:space="preserve"> can be </w:t>
+      </w:r>
+      <w:r>
+        <w:t xml:space="preserve">attributed to </w:t>
+      </w:r>
+      <w:r>
+        <w:t>none</w:t>
+      </w:r>
+      <w:r>
+        <w:t xml:space="preserve"> or many stories</w:t>
+      </w:r>
+    </w:p>
+    <w:p>
+      <w:pPr>
+        <w:pStyle w:val="Sansinterligne"/>
+        <w:pBdr>
+          <w:bottom w:val="single" w:sz="4" w:space="1" w:color="auto"/>
+        </w:pBdr>
+      </w:pPr>
+      <w:r>
+        <w:t xml:space="preserve">A story </w:t>
+      </w:r>
+      <w:r>
+        <w:t xml:space="preserve">have </w:t>
+      </w:r>
+      <w:r>
+        <w:t>at least one characters, or many</w:t>
+      </w:r>
+      <w:r>
+        <w:t>.</w:t>
+      </w:r>
+    </w:p>
+    <w:p>
+      <w:pPr>
+        <w:pStyle w:val="Sansinterligne"/>
+      </w:pPr>
+    </w:p>
+    <w:p>
+      <w:pPr>
+        <w:pStyle w:val="Sansinterligne"/>
+        <w:pBdr>
+          <w:top w:val="single" w:sz="4" w:space="1" w:color="auto"/>
+        </w:pBdr>
+        <w:rPr>
+          <w:b/>
+        </w:rPr>
+      </w:pPr>
+      <w:r>
+        <w:rPr>
+          <w:b/>
+        </w:rPr>
+        <w:t>story.</w:t>
+      </w:r>
+      <w:r>
+        <w:rPr>
+          <w:b/>
+        </w:rPr>
+        <w:t xml:space="preserve">id – </w:t>
+      </w:r>
+      <w:proofErr w:type="spellStart"/>
+      <w:r>
+        <w:rPr>
+          <w:b/>
+        </w:rPr>
+        <w:t>story_genre</w:t>
+      </w:r>
+      <w:r>
+        <w:rPr>
+          <w:b/>
+        </w:rPr>
+        <w:t>.</w:t>
+      </w:r>
+      <w:r>
+        <w:rPr>
+          <w:b/>
+        </w:rPr>
+        <w:t>story_</w:t>
+      </w:r>
+      <w:r>
+        <w:rPr>
+          <w:b/>
+        </w:rPr>
+        <w:t>id</w:t>
+      </w:r>
+      <w:proofErr w:type="spellEnd"/>
+    </w:p>
+    <w:p>
+      <w:pPr>
+        <w:pStyle w:val="Sansinterligne"/>
+      </w:pPr>
+      <w:r>
+        <w:t xml:space="preserve">A </w:t>
+      </w:r>
+      <w:r>
+        <w:t>genre can be attributed to 1 or many stories</w:t>
+      </w:r>
+    </w:p>
+    <w:p>
+      <w:pPr>
+        <w:pStyle w:val="Sansinterligne"/>
+        <w:pBdr>
+          <w:bottom w:val="single" w:sz="4" w:space="1" w:color="auto"/>
+        </w:pBdr>
+      </w:pPr>
+      <w:r>
+        <w:t xml:space="preserve">A story can </w:t>
+      </w:r>
+      <w:r>
+        <w:t>be of one or many genre</w:t>
+      </w:r>
+    </w:p>
+    <w:p>
+      <w:pPr>
+        <w:pStyle w:val="Sansinterligne"/>
+      </w:pPr>
+    </w:p>
+    <w:p>
+      <w:pPr>
+        <w:pStyle w:val="Sansinterligne"/>
+        <w:pBdr>
+          <w:top w:val="single" w:sz="4" w:space="1" w:color="auto"/>
+        </w:pBdr>
+        <w:rPr>
+          <w:b/>
+        </w:rPr>
+      </w:pPr>
+      <w:r>
+        <w:rPr>
+          <w:b/>
+        </w:rPr>
+        <w:lastRenderedPageBreak/>
+        <w:t xml:space="preserve">Indicia_publisher.id – </w:t>
+      </w:r>
+      <w:proofErr w:type="spellStart"/>
+      <w:r>
+        <w:rPr>
+          <w:b/>
+        </w:rPr>
+        <w:t>issue.indicia_publisher_id</w:t>
+      </w:r>
+      <w:proofErr w:type="spellEnd"/>
+    </w:p>
+    <w:p>
+      <w:pPr>
+        <w:pStyle w:val="Sansinterligne"/>
+      </w:pPr>
+      <w:r>
+        <w:t>A story can be published by 0 or 1 indicia publisher</w:t>
+      </w:r>
+    </w:p>
+    <w:p>
+      <w:pPr>
+        <w:pStyle w:val="Sansinterligne"/>
+        <w:pBdr>
+          <w:bottom w:val="single" w:sz="4" w:space="1" w:color="auto"/>
+        </w:pBdr>
+      </w:pPr>
+      <w:r>
+        <w:t>An indicia publisher can publish 1 or many stories</w:t>
+      </w:r>
+    </w:p>
+    <w:p>
+      <w:pPr>
+        <w:pStyle w:val="Sansinterligne"/>
+      </w:pPr>
+    </w:p>
+    <w:p>
+      <w:pPr>
+        <w:pStyle w:val="Sansinterligne"/>
+        <w:rPr>
+          <w:b/>
+          <w:sz w:val="32"/>
+        </w:rPr>
+      </w:pPr>
+      <w:r>
+        <w:rPr>
+          <w:b/>
+          <w:sz w:val="32"/>
+        </w:rPr>
+        <w:t>Issue (relations)</w:t>
+      </w:r>
+    </w:p>
+    <w:p>
+      <w:pPr>
+        <w:pStyle w:val="Sansinterligne"/>
+        <w:pBdr>
+          <w:top w:val="single" w:sz="4" w:space="1" w:color="auto"/>
+        </w:pBdr>
+        <w:rPr>
+          <w:b/>
+        </w:rPr>
+      </w:pPr>
+      <w:proofErr w:type="spellStart"/>
+      <w:r>
+        <w:rPr>
+          <w:b/>
+        </w:rPr>
         <w:t>Issue_reprint.origin_id</w:t>
       </w:r>
       <w:proofErr w:type="spellEnd"/>
@@ -2475,6 +3744,9 @@
     <w:p>
       <w:pPr>
         <w:pStyle w:val="Sansinterligne"/>
+        <w:pBdr>
+          <w:bottom w:val="single" w:sz="4" w:space="1" w:color="auto"/>
+        </w:pBdr>
       </w:pPr>
       <w:r>
         <w:t>Identifying relationship because the origin issue is itself an issue.</w:t>
@@ -2488,6 +3760,9 @@
     <w:p>
       <w:pPr>
         <w:pStyle w:val="Sansinterligne"/>
+        <w:pBdr>
+          <w:top w:val="single" w:sz="4" w:space="1" w:color="auto"/>
+        </w:pBdr>
         <w:rPr>
           <w:b/>
         </w:rPr>
@@ -2531,6 +3806,9 @@
     <w:p>
       <w:pPr>
         <w:pStyle w:val="Sansinterligne"/>
+        <w:pBdr>
+          <w:bottom w:val="single" w:sz="4" w:space="1" w:color="auto"/>
+        </w:pBdr>
       </w:pPr>
       <w:r>
         <w:t>Identifying relationship because the target issue is itself an issue.</w:t>
@@ -2544,6 +3822,9 @@
     <w:p>
       <w:pPr>
         <w:pStyle w:val="Sansinterligne"/>
+        <w:pBdr>
+          <w:top w:val="single" w:sz="4" w:space="1" w:color="auto"/>
+        </w:pBdr>
         <w:rPr>
           <w:b/>
         </w:rPr>
@@ -2582,6 +3863,9 @@
     <w:p>
       <w:pPr>
         <w:pStyle w:val="Sansinterligne"/>
+        <w:pBdr>
+          <w:bottom w:val="single" w:sz="4" w:space="1" w:color="auto"/>
+        </w:pBdr>
       </w:pPr>
       <w:r>
         <w:t xml:space="preserve">An issue can be published by 0 or one indicia publisher </w:t>
@@ -2595,26 +3879,111 @@
     <w:p>
       <w:pPr>
         <w:pStyle w:val="Sansinterligne"/>
-      </w:pPr>
-    </w:p>
-    <w:p>
-      <w:pPr>
-        <w:pStyle w:val="Sansinterligne"/>
-      </w:pPr>
-    </w:p>
-    <w:p>
-      <w:pPr>
-        <w:pStyle w:val="Sansinterligne"/>
-      </w:pPr>
-    </w:p>
-    <w:p>
-      <w:pPr>
-        <w:pStyle w:val="Sansinterligne"/>
-      </w:pPr>
-    </w:p>
-    <w:p>
-      <w:pPr>
-        <w:pStyle w:val="Sansinterligne"/>
+        <w:pBdr>
+          <w:top w:val="single" w:sz="4" w:space="1" w:color="auto"/>
+        </w:pBdr>
+        <w:rPr>
+          <w:b/>
+        </w:rPr>
+      </w:pPr>
+      <w:r>
+        <w:rPr>
+          <w:b/>
+        </w:rPr>
+        <w:t>issue</w:t>
+      </w:r>
+      <w:r>
+        <w:rPr>
+          <w:b/>
+        </w:rPr>
+        <w:t xml:space="preserve">.id – </w:t>
+      </w:r>
+      <w:proofErr w:type="spellStart"/>
+      <w:r>
+        <w:rPr>
+          <w:b/>
+        </w:rPr>
+        <w:t>price.issue</w:t>
+      </w:r>
+      <w:r>
+        <w:rPr>
+          <w:b/>
+        </w:rPr>
+        <w:t>_id</w:t>
+      </w:r>
+      <w:proofErr w:type="spellEnd"/>
+    </w:p>
+    <w:p>
+      <w:pPr>
+        <w:pStyle w:val="Sansinterligne"/>
+      </w:pPr>
+      <w:r>
+        <w:t xml:space="preserve">An </w:t>
+      </w:r>
+      <w:r>
+        <w:t>issue can be sold to 1 or many price</w:t>
+      </w:r>
+    </w:p>
+    <w:p>
+      <w:pPr>
+        <w:pStyle w:val="Sansinterligne"/>
+        <w:pBdr>
+          <w:bottom w:val="single" w:sz="4" w:space="1" w:color="auto"/>
+        </w:pBdr>
+      </w:pPr>
+      <w:proofErr w:type="gramStart"/>
+      <w:r>
+        <w:t xml:space="preserve">An </w:t>
+      </w:r>
+      <w:r>
+        <w:t>a</w:t>
+      </w:r>
+      <w:proofErr w:type="gramEnd"/>
+      <w:r>
+        <w:t xml:space="preserve"> price with its currency can be attributed to only one issue.</w:t>
+      </w:r>
+    </w:p>
+    <w:p>
+      <w:pPr>
+        <w:pStyle w:val="Sansinterligne"/>
+      </w:pPr>
+    </w:p>
+    <w:p>
+      <w:pPr>
+        <w:pStyle w:val="Sansinterligne"/>
+        <w:rPr>
+          <w:b/>
+          <w:sz w:val="32"/>
+        </w:rPr>
+      </w:pPr>
+      <w:proofErr w:type="gramStart"/>
+      <w:r>
+        <w:rPr>
+          <w:b/>
+          <w:sz w:val="32"/>
+        </w:rPr>
+        <w:t>publisher</w:t>
+      </w:r>
+      <w:proofErr w:type="gramEnd"/>
+      <w:r>
+        <w:rPr>
+          <w:b/>
+          <w:sz w:val="32"/>
+        </w:rPr>
+        <w:t xml:space="preserve"> (relations)</w:t>
+      </w:r>
+    </w:p>
+    <w:p>
+      <w:pPr>
+        <w:pStyle w:val="Sansinterligne"/>
+      </w:pPr>
+    </w:p>
+    <w:p>
+      <w:pPr>
+        <w:pStyle w:val="Sansinterligne"/>
+        <w:pBdr>
+          <w:top w:val="single" w:sz="4" w:space="1" w:color="auto"/>
+        </w:pBdr>
         <w:rPr>
           <w:b/>
         </w:rPr>
@@ -2639,7 +4008,13 @@
         <w:pStyle w:val="Sansinterligne"/>
       </w:pPr>
       <w:r>
-        <w:t>An indicia publisher can be owned by one publisher.</w:t>
+        <w:t xml:space="preserve">An indicia publisher can be owned by </w:t>
+      </w:r>
+      <w:r>
+        <w:t xml:space="preserve">only </w:t>
+      </w:r>
+      <w:r>
+        <w:t>one publisher.</w:t>
       </w:r>
     </w:p>
     <w:p>
@@ -2661,6 +4036,9 @@
     <w:p>
       <w:pPr>
         <w:pStyle w:val="Sansinterligne"/>
+        <w:pBdr>
+          <w:bottom w:val="single" w:sz="4" w:space="1" w:color="auto"/>
+        </w:pBdr>
       </w:pPr>
       <w:r>
         <w:t xml:space="preserve">Identifying relationship because an </w:t>
@@ -2682,15 +4060,174 @@
     <w:p>
       <w:pPr>
         <w:pStyle w:val="Sansinterligne"/>
-        <w:rPr>
-          <w:b/>
-        </w:rPr>
-      </w:pPr>
+        <w:pBdr>
+          <w:top w:val="single" w:sz="4" w:space="1" w:color="auto"/>
+        </w:pBdr>
+        <w:rPr>
+          <w:b/>
+        </w:rPr>
+      </w:pPr>
+      <w:r>
+        <w:rPr>
+          <w:b/>
+        </w:rPr>
+        <w:t xml:space="preserve">Publisher.id – </w:t>
+      </w:r>
       <w:proofErr w:type="spellStart"/>
       <w:r>
         <w:rPr>
           <w:b/>
         </w:rPr>
+        <w:t>brand_group.publisher_id</w:t>
+      </w:r>
+      <w:proofErr w:type="spellEnd"/>
+    </w:p>
+    <w:p>
+      <w:pPr>
+        <w:pStyle w:val="Sansinterligne"/>
+      </w:pPr>
+      <w:r>
+        <w:t>A brand is owned by exactly one publisher.</w:t>
+      </w:r>
+    </w:p>
+    <w:p>
+      <w:pPr>
+        <w:pStyle w:val="Sansinterligne"/>
+      </w:pPr>
+      <w:r>
+        <w:t>A publisher can own 0 or many brands.</w:t>
+      </w:r>
+    </w:p>
+    <w:p>
+      <w:pPr>
+        <w:pStyle w:val="Sansinterligne"/>
+      </w:pPr>
+    </w:p>
+    <w:p>
+      <w:pPr>
+        <w:pStyle w:val="Sansinterligne"/>
+        <w:pBdr>
+          <w:bottom w:val="single" w:sz="4" w:space="1" w:color="auto"/>
+        </w:pBdr>
+      </w:pPr>
+      <w:r>
+        <w:t xml:space="preserve">Identifying relationship because </w:t>
+      </w:r>
+      <w:proofErr w:type="gramStart"/>
+      <w:r>
+        <w:t>an</w:t>
+      </w:r>
+      <w:proofErr w:type="gramEnd"/>
+      <w:r>
+        <w:t xml:space="preserve"> </w:t>
+      </w:r>
+      <w:proofErr w:type="spellStart"/>
+      <w:r>
+        <w:t>brand_group</w:t>
+      </w:r>
+      <w:proofErr w:type="spellEnd"/>
+      <w:r>
+        <w:t xml:space="preserve"> depends directly of a publisher, it can't exists without a publisher.</w:t>
+      </w:r>
+    </w:p>
+    <w:p>
+      <w:pPr>
+        <w:pStyle w:val="Sansinterligne"/>
+      </w:pPr>
+    </w:p>
+    <w:p>
+      <w:pPr>
+        <w:pStyle w:val="Sansinterligne"/>
+        <w:pBdr>
+          <w:top w:val="single" w:sz="4" w:space="1" w:color="auto"/>
+        </w:pBdr>
+        <w:rPr>
+          <w:b/>
+        </w:rPr>
+      </w:pPr>
+      <w:r>
+        <w:rPr>
+          <w:b/>
+        </w:rPr>
+        <w:t xml:space="preserve">Publisher.id – </w:t>
+      </w:r>
+      <w:proofErr w:type="spellStart"/>
+      <w:r>
+        <w:rPr>
+          <w:b/>
+        </w:rPr>
+        <w:t>series.publisher_id</w:t>
+      </w:r>
+      <w:proofErr w:type="spellEnd"/>
+    </w:p>
+    <w:p>
+      <w:pPr>
+        <w:pStyle w:val="Sansinterligne"/>
+      </w:pPr>
+      <w:r>
+        <w:t>A publisher can publish 0, one or many series.</w:t>
+      </w:r>
+    </w:p>
+    <w:p>
+      <w:pPr>
+        <w:pStyle w:val="Sansinterligne"/>
+        <w:pBdr>
+          <w:bottom w:val="single" w:sz="4" w:space="1" w:color="auto"/>
+        </w:pBdr>
+      </w:pPr>
+      <w:r>
+        <w:t xml:space="preserve">A </w:t>
+      </w:r>
+      <w:proofErr w:type="spellStart"/>
+      <w:r>
+        <w:t>serie</w:t>
+      </w:r>
+      <w:proofErr w:type="spellEnd"/>
+      <w:r>
+        <w:t xml:space="preserve"> can be published by one publisher.</w:t>
+      </w:r>
+    </w:p>
+    <w:p>
+      <w:pPr>
+        <w:pStyle w:val="Sansinterligne"/>
+      </w:pPr>
+    </w:p>
+    <w:p>
+      <w:pPr>
+        <w:pStyle w:val="Sansinterligne"/>
+        <w:rPr>
+          <w:b/>
+          <w:sz w:val="32"/>
+        </w:rPr>
+      </w:pPr>
+      <w:r>
+        <w:rPr>
+          <w:b/>
+          <w:sz w:val="32"/>
+        </w:rPr>
+        <w:t>Country (relations)</w:t>
+      </w:r>
+    </w:p>
+    <w:p>
+      <w:pPr>
+        <w:pStyle w:val="Sansinterligne"/>
+      </w:pPr>
+    </w:p>
+    <w:p>
+      <w:pPr>
+        <w:pStyle w:val="Sansinterligne"/>
+        <w:pBdr>
+          <w:top w:val="single" w:sz="4" w:space="1" w:color="auto"/>
+        </w:pBdr>
+        <w:rPr>
+          <w:b/>
+        </w:rPr>
+      </w:pPr>
+      <w:proofErr w:type="spellStart"/>
+      <w:r>
+        <w:rPr>
+          <w:b/>
+        </w:rPr>
         <w:t>Indicia_publisher.country_id</w:t>
       </w:r>
       <w:proofErr w:type="spellEnd"/>
@@ -2712,6 +4249,9 @@
     <w:p>
       <w:pPr>
         <w:pStyle w:val="Sansinterligne"/>
+        <w:pBdr>
+          <w:bottom w:val="single" w:sz="4" w:space="1" w:color="auto"/>
+        </w:pBdr>
       </w:pPr>
       <w:r>
         <w:t>A country can be attributed to 0 or many company</w:t>
@@ -2725,6 +4265,9 @@
     <w:p>
       <w:pPr>
         <w:pStyle w:val="Sansinterligne"/>
+        <w:pBdr>
+          <w:top w:val="single" w:sz="4" w:space="1" w:color="auto"/>
+        </w:pBdr>
         <w:rPr>
           <w:b/>
         </w:rPr>
@@ -2755,6 +4298,9 @@
     <w:p>
       <w:pPr>
         <w:pStyle w:val="Sansinterligne"/>
+        <w:pBdr>
+          <w:bottom w:val="single" w:sz="4" w:space="1" w:color="auto"/>
+        </w:pBdr>
       </w:pPr>
       <w:r>
         <w:t>A country can be assign to many publisher.</w:t>
@@ -2768,492 +4314,759 @@
     <w:p>
       <w:pPr>
         <w:pStyle w:val="Sansinterligne"/>
-        <w:rPr>
-          <w:b/>
-        </w:rPr>
-      </w:pPr>
-      <w:r>
-        <w:rPr>
-          <w:b/>
-        </w:rPr>
-        <w:t xml:space="preserve">Publisher.id – </w:t>
-      </w:r>
+        <w:pBdr>
+          <w:top w:val="single" w:sz="4" w:space="1" w:color="auto"/>
+        </w:pBdr>
+        <w:rPr>
+          <w:b/>
+        </w:rPr>
+      </w:pPr>
       <w:proofErr w:type="spellStart"/>
       <w:r>
         <w:rPr>
           <w:b/>
         </w:rPr>
-        <w:t>brand_group.publisher_id</w:t>
+        <w:t>Series.country_id</w:t>
       </w:r>
       <w:proofErr w:type="spellEnd"/>
-    </w:p>
-    <w:p>
-      <w:pPr>
-        <w:pStyle w:val="Sansinterligne"/>
-      </w:pPr>
-      <w:r>
-        <w:t>A brand is owned by exactly one publisher.</w:t>
-      </w:r>
-    </w:p>
-    <w:p>
-      <w:pPr>
-        <w:pStyle w:val="Sansinterligne"/>
-      </w:pPr>
-      <w:r>
-        <w:t>A publisher can own 0 or many brands.</w:t>
-      </w:r>
-    </w:p>
-    <w:p>
-      <w:pPr>
-        <w:pStyle w:val="Sansinterligne"/>
-      </w:pPr>
-    </w:p>
-    <w:p>
-      <w:pPr>
-        <w:pStyle w:val="Sansinterligne"/>
-      </w:pPr>
-      <w:r>
-        <w:t xml:space="preserve">Identifying relationship because </w:t>
-      </w:r>
-      <w:proofErr w:type="gramStart"/>
-      <w:r>
-        <w:t>an</w:t>
-      </w:r>
-      <w:proofErr w:type="gramEnd"/>
+      <w:r>
+        <w:rPr>
+          <w:b/>
+        </w:rPr>
+        <w:t xml:space="preserve"> – country.id</w:t>
+      </w:r>
+    </w:p>
+    <w:p>
+      <w:pPr>
+        <w:pStyle w:val="Sansinterligne"/>
+      </w:pPr>
+      <w:r>
+        <w:t>A country can be attributed to 0, one or many series.</w:t>
+      </w:r>
+    </w:p>
+    <w:p>
+      <w:pPr>
+        <w:pStyle w:val="Sansinterligne"/>
+        <w:pBdr>
+          <w:bottom w:val="single" w:sz="4" w:space="1" w:color="auto"/>
+        </w:pBdr>
+      </w:pPr>
+      <w:r>
+        <w:t xml:space="preserve">A </w:t>
+      </w:r>
+      <w:proofErr w:type="spellStart"/>
+      <w:r>
+        <w:t>serie</w:t>
+      </w:r>
+      <w:proofErr w:type="spellEnd"/>
+      <w:r>
+        <w:t xml:space="preserve"> comes from one country.</w:t>
+      </w:r>
+    </w:p>
+    <w:p>
+      <w:pPr>
+        <w:pStyle w:val="Sansinterligne"/>
+      </w:pPr>
+    </w:p>
+    <w:p>
+      <w:pPr>
+        <w:pStyle w:val="Sansinterligne"/>
+      </w:pPr>
+    </w:p>
+    <w:p>
+      <w:pPr>
+        <w:pStyle w:val="Sansinterligne"/>
+        <w:rPr>
+          <w:b/>
+          <w:sz w:val="32"/>
+        </w:rPr>
+      </w:pPr>
+      <w:r>
+        <w:rPr>
+          <w:b/>
+          <w:sz w:val="32"/>
+        </w:rPr>
+        <w:t>Language (relations)</w:t>
+      </w:r>
+    </w:p>
+    <w:p>
+      <w:pPr>
+        <w:pStyle w:val="Sansinterligne"/>
+      </w:pPr>
+    </w:p>
+    <w:p>
+      <w:pPr>
+        <w:pStyle w:val="Sansinterligne"/>
+        <w:pBdr>
+          <w:top w:val="single" w:sz="4" w:space="1" w:color="auto"/>
+        </w:pBdr>
+        <w:rPr>
+          <w:b/>
+        </w:rPr>
+      </w:pPr>
+      <w:r>
+        <w:rPr>
+          <w:b/>
+        </w:rPr>
+        <w:t xml:space="preserve">Language.id – </w:t>
+      </w:r>
+      <w:proofErr w:type="spellStart"/>
+      <w:r>
+        <w:rPr>
+          <w:b/>
+        </w:rPr>
+        <w:t>series.language_id</w:t>
+      </w:r>
+      <w:proofErr w:type="spellEnd"/>
+    </w:p>
+    <w:p>
+      <w:pPr>
+        <w:pStyle w:val="Sansinterligne"/>
+      </w:pPr>
+      <w:r>
+        <w:t>A language can be attributed to 0, one or many series.</w:t>
+      </w:r>
+    </w:p>
+    <w:p>
+      <w:pPr>
+        <w:pStyle w:val="Sansinterligne"/>
+        <w:pBdr>
+          <w:bottom w:val="single" w:sz="4" w:space="1" w:color="auto"/>
+        </w:pBdr>
+      </w:pPr>
+      <w:r>
+        <w:t>A series can be in one language.</w:t>
+      </w:r>
+    </w:p>
+    <w:p>
+      <w:pPr>
+        <w:pStyle w:val="Sansinterligne"/>
+      </w:pPr>
+    </w:p>
+    <w:p>
+      <w:pPr>
+        <w:pStyle w:val="Sansinterligne"/>
+      </w:pPr>
+    </w:p>
+    <w:p>
+      <w:pPr>
+        <w:pStyle w:val="Sansinterligne"/>
+        <w:rPr>
+          <w:b/>
+          <w:sz w:val="32"/>
+        </w:rPr>
+      </w:pPr>
+      <w:r>
+        <w:rPr>
+          <w:b/>
+          <w:sz w:val="32"/>
+        </w:rPr>
+        <w:t>Series (relations)</w:t>
+      </w:r>
+    </w:p>
+    <w:p>
+      <w:pPr>
+        <w:pStyle w:val="Sansinterligne"/>
+        <w:pBdr>
+          <w:top w:val="single" w:sz="4" w:space="1" w:color="auto"/>
+        </w:pBdr>
+        <w:rPr>
+          <w:b/>
+        </w:rPr>
+      </w:pPr>
+      <w:r>
+        <w:rPr>
+          <w:b/>
+        </w:rPr>
+        <w:t xml:space="preserve">Series_publication_type.id – </w:t>
+      </w:r>
+      <w:proofErr w:type="spellStart"/>
+      <w:r>
+        <w:rPr>
+          <w:b/>
+        </w:rPr>
+        <w:t>series.</w:t>
+      </w:r>
+      <w:r>
+        <w:rPr>
+          <w:b/>
+        </w:rPr>
+        <w:t>publication_type_id</w:t>
+      </w:r>
+      <w:proofErr w:type="spellEnd"/>
+    </w:p>
+    <w:p>
+      <w:pPr>
+        <w:pStyle w:val="Sansinterligne"/>
+      </w:pPr>
+      <w:r>
+        <w:t>A publication type can be attributed to 0, one or many series.</w:t>
+      </w:r>
+    </w:p>
+    <w:p>
+      <w:pPr>
+        <w:pStyle w:val="Sansinterligne"/>
+        <w:pBdr>
+          <w:bottom w:val="single" w:sz="4" w:space="1" w:color="auto"/>
+        </w:pBdr>
+      </w:pPr>
+      <w:r>
+        <w:t xml:space="preserve">A </w:t>
+      </w:r>
+      <w:proofErr w:type="spellStart"/>
+      <w:r>
+        <w:t>serie</w:t>
+      </w:r>
+      <w:proofErr w:type="spellEnd"/>
+      <w:r>
+        <w:t xml:space="preserve"> can be of one publication type.</w:t>
+      </w:r>
+    </w:p>
+    <w:p>
+      <w:pPr>
+        <w:pStyle w:val="Sansinterligne"/>
+      </w:pPr>
+    </w:p>
+    <w:p>
+      <w:pPr>
+        <w:pStyle w:val="Sansinterligne"/>
+        <w:pBdr>
+          <w:top w:val="single" w:sz="4" w:space="1" w:color="auto"/>
+        </w:pBdr>
+        <w:rPr>
+          <w:b/>
+        </w:rPr>
+      </w:pPr>
+      <w:r>
+        <w:rPr>
+          <w:b/>
+        </w:rPr>
+        <w:t xml:space="preserve">Series.id – </w:t>
+      </w:r>
+      <w:proofErr w:type="spellStart"/>
+      <w:r>
+        <w:rPr>
+          <w:b/>
+        </w:rPr>
+        <w:t>issue.series_id</w:t>
+      </w:r>
+      <w:proofErr w:type="spellEnd"/>
+    </w:p>
+    <w:p>
+      <w:pPr>
+        <w:pStyle w:val="Sansinterligne"/>
+      </w:pPr>
+      <w:r>
+        <w:t xml:space="preserve">An issue belongs to 0 or one </w:t>
+      </w:r>
+      <w:proofErr w:type="spellStart"/>
+      <w:r>
+        <w:t>serie</w:t>
+      </w:r>
+      <w:proofErr w:type="spellEnd"/>
+      <w:r>
+        <w:t>.</w:t>
+      </w:r>
+    </w:p>
+    <w:p>
+      <w:pPr>
+        <w:pStyle w:val="Sansinterligne"/>
+        <w:pBdr>
+          <w:bottom w:val="single" w:sz="4" w:space="1" w:color="auto"/>
+        </w:pBdr>
+      </w:pPr>
+      <w:r>
+        <w:t xml:space="preserve">A </w:t>
+      </w:r>
+      <w:proofErr w:type="spellStart"/>
+      <w:r>
+        <w:t>serie</w:t>
+      </w:r>
+      <w:proofErr w:type="spellEnd"/>
+      <w:r>
+        <w:t xml:space="preserve"> can wrap 1 or many issues.</w:t>
+      </w:r>
+    </w:p>
+    <w:p>
+      <w:pPr>
+        <w:pStyle w:val="Sansinterligne"/>
+      </w:pPr>
+    </w:p>
+    <w:p>
+      <w:pPr>
+        <w:pStyle w:val="Sansinterligne"/>
+        <w:pBdr>
+          <w:top w:val="single" w:sz="4" w:space="1" w:color="auto"/>
+        </w:pBdr>
+        <w:rPr>
+          <w:b/>
+        </w:rPr>
+      </w:pPr>
+      <w:r>
+        <w:rPr>
+          <w:b/>
+        </w:rPr>
+        <w:t xml:space="preserve">Issue.id – </w:t>
+      </w:r>
+      <w:proofErr w:type="spellStart"/>
+      <w:r>
+        <w:rPr>
+          <w:b/>
+        </w:rPr>
+        <w:t>series.first_issue</w:t>
+      </w:r>
+      <w:r>
+        <w:rPr>
+          <w:b/>
+        </w:rPr>
+        <w:t>_id</w:t>
+      </w:r>
+      <w:proofErr w:type="spellEnd"/>
+    </w:p>
+    <w:p>
+      <w:pPr>
+        <w:pStyle w:val="Sansinterligne"/>
+      </w:pPr>
+      <w:r>
+        <w:t xml:space="preserve">It could exists 0 or 1 first issue for a </w:t>
+      </w:r>
+      <w:proofErr w:type="spellStart"/>
+      <w:r>
+        <w:t>serie</w:t>
+      </w:r>
+      <w:proofErr w:type="spellEnd"/>
+    </w:p>
+    <w:p>
+      <w:pPr>
+        <w:pStyle w:val="Sansinterligne"/>
+      </w:pPr>
+      <w:r>
+        <w:t>An issue can be the first issue of 0, 1 or many series.</w:t>
+      </w:r>
+    </w:p>
+    <w:p>
+      <w:pPr>
+        <w:pStyle w:val="Sansinterligne"/>
+        <w:pBdr>
+          <w:bottom w:val="single" w:sz="4" w:space="1" w:color="auto"/>
+        </w:pBdr>
+      </w:pPr>
+      <w:r>
+        <w:lastRenderedPageBreak/>
+        <w:t>It's weird but according the data in the csv file, first and last issue both can be NULL.</w:t>
+      </w:r>
+    </w:p>
+    <w:p>
+      <w:pPr>
+        <w:pStyle w:val="Sansinterligne"/>
+      </w:pPr>
+    </w:p>
+    <w:p>
+      <w:pPr>
+        <w:pStyle w:val="Sansinterligne"/>
+        <w:pBdr>
+          <w:top w:val="single" w:sz="4" w:space="1" w:color="auto"/>
+        </w:pBdr>
+        <w:rPr>
+          <w:b/>
+        </w:rPr>
+      </w:pPr>
+      <w:r>
+        <w:rPr>
+          <w:b/>
+        </w:rPr>
+        <w:t xml:space="preserve">Issue.id – </w:t>
+      </w:r>
+      <w:proofErr w:type="spellStart"/>
+      <w:r>
+        <w:rPr>
+          <w:b/>
+        </w:rPr>
+        <w:t>series.last_issue_id</w:t>
+      </w:r>
+      <w:proofErr w:type="spellEnd"/>
+    </w:p>
+    <w:p>
+      <w:pPr>
+        <w:pStyle w:val="Sansinterligne"/>
+      </w:pPr>
+      <w:r>
+        <w:t xml:space="preserve">It could exists 0 or 1 last issue for a </w:t>
+      </w:r>
+      <w:proofErr w:type="spellStart"/>
+      <w:r>
+        <w:t>serie</w:t>
+      </w:r>
+      <w:proofErr w:type="spellEnd"/>
+    </w:p>
+    <w:p>
+      <w:pPr>
+        <w:pStyle w:val="Sansinterligne"/>
+      </w:pPr>
+      <w:r>
+        <w:t>An issue can be the last issue of 0, 1 or many series.</w:t>
+      </w:r>
+    </w:p>
+    <w:p>
+      <w:pPr>
+        <w:pStyle w:val="Sansinterligne"/>
+        <w:pBdr>
+          <w:bottom w:val="single" w:sz="4" w:space="1" w:color="auto"/>
+        </w:pBdr>
+      </w:pPr>
+      <w:r>
+        <w:t>It's weird but according the data in the csv file, first and last issue both can be NULL.</w:t>
+      </w:r>
+    </w:p>
+    <w:p>
+      <w:pPr>
+        <w:pStyle w:val="Sansinterligne"/>
+      </w:pPr>
+    </w:p>
+    <w:p>
+      <w:pPr>
+        <w:pStyle w:val="Titre2"/>
+      </w:pPr>
+      <w:bookmarkStart w:id="6" w:name="_Toc447620642"/>
+      <w:r>
+        <w:t>Relational Schema</w:t>
+      </w:r>
+      <w:bookmarkEnd w:id="6"/>
+    </w:p>
+    <w:p>
+      <w:pPr>
+        <w:pStyle w:val="Titre3"/>
+      </w:pPr>
+      <w:bookmarkStart w:id="7" w:name="_Toc447620643"/>
+      <w:r>
+        <w:t>ER schema to Relational schema</w:t>
+      </w:r>
+      <w:bookmarkEnd w:id="7"/>
+    </w:p>
+    <w:p>
+      <w:pPr>
+        <w:pStyle w:val="Sansinterligne"/>
+      </w:pPr>
+      <w:r>
+        <w:t>&lt;Describe the transition from ER schema to Relational schema&gt;</w:t>
+      </w:r>
+    </w:p>
+    <w:p>
+      <w:pPr>
+        <w:pStyle w:val="Sansinterligne"/>
+      </w:pPr>
+    </w:p>
+    <w:p>
+      <w:pPr>
+        <w:pStyle w:val="Sansinterligne"/>
+        <w:pBdr>
+          <w:top w:val="single" w:sz="4" w:space="1" w:color="auto"/>
+        </w:pBdr>
+        <w:jc w:val="center"/>
+      </w:pPr>
+    </w:p>
+    <w:p>
+      <w:pPr>
+        <w:pStyle w:val="Sansinterligne"/>
+        <w:pBdr>
+          <w:top w:val="single" w:sz="4" w:space="1" w:color="auto"/>
+        </w:pBdr>
+        <w:jc w:val="center"/>
+      </w:pPr>
+      <w:r>
+        <w:pict w14:anchorId="07F10DBB">
+          <v:shape id="_x0000_i1026" type="#_x0000_t75" style="width:188.15pt;height:36.25pt">
+            <v:imagedata r:id="rId9" o:title="manymanyrel"/>
+          </v:shape>
+        </w:pict>
+      </w:r>
+    </w:p>
+    <w:p>
+      <w:pPr>
+        <w:pStyle w:val="Sansinterligne"/>
+        <w:pBdr>
+          <w:top w:val="single" w:sz="4" w:space="1" w:color="auto"/>
+        </w:pBdr>
+        <w:jc w:val="center"/>
+      </w:pPr>
+    </w:p>
+    <w:p>
+      <w:pPr>
+        <w:pStyle w:val="Sansinterligne"/>
+      </w:pPr>
+      <w:r>
+        <w:t>The relation</w:t>
+      </w:r>
+      <w:r>
+        <w:t>s</w:t>
+      </w:r>
+      <w:r>
+        <w:t xml:space="preserve"> made only of</w:t>
+      </w:r>
+      <w:r>
+        <w:t xml:space="preserve"> single strokes as above (thin or bold but without arrows)</w:t>
+      </w:r>
+      <w:r>
+        <w:t>, generate the creation of a</w:t>
+      </w:r>
+      <w:r>
+        <w:t xml:space="preserve"> new</w:t>
+      </w:r>
+      <w:r>
+        <w:t xml:space="preserve"> table </w:t>
+      </w:r>
+      <w:r>
+        <w:t xml:space="preserve">containing </w:t>
+      </w:r>
+      <w:r>
+        <w:t>two foreign keys</w:t>
+      </w:r>
+      <w:r>
+        <w:t xml:space="preserve"> who link together the two tables concerned</w:t>
+      </w:r>
+      <w:r>
+        <w:t>.</w:t>
+      </w:r>
+    </w:p>
+    <w:p>
+      <w:pPr>
+        <w:pStyle w:val="Sansinterligne"/>
+      </w:pPr>
+    </w:p>
+    <w:p>
+      <w:pPr>
+        <w:pStyle w:val="Sansinterligne"/>
+        <w:pBdr>
+          <w:top w:val="single" w:sz="4" w:space="1" w:color="auto"/>
+        </w:pBdr>
+      </w:pPr>
+    </w:p>
+    <w:p>
+      <w:pPr>
+        <w:pStyle w:val="Sansinterligne"/>
+        <w:jc w:val="center"/>
+      </w:pPr>
+      <w:r>
+        <w:rPr>
+          <w:noProof/>
+          <w:lang w:val="fr-CH" w:eastAsia="ko-KR"/>
+        </w:rPr>
+        <w:drawing>
+          <wp:inline distT="0" distB="0" distL="0" distR="0" wp14:anchorId="025985F4" wp14:editId="373CD6A0">
+            <wp:extent cx="2389505" cy="460375"/>
+            <wp:effectExtent l="0" t="0" r="0" b="0"/>
+            <wp:docPr id="2" name="Image 2" descr="C:\Users\Dominique\AppData\Local\Microsoft\Windows\INetCache\Content.Word\notnullrelation.png"/>
+            <wp:cNvGraphicFramePr>
+              <a:graphicFrameLocks xmlns:a="http://schemas.openxmlformats.org/drawingml/2006/main" noChangeAspect="1"/>
+            </wp:cNvGraphicFramePr>
+            <a:graphic xmlns:a="http://schemas.openxmlformats.org/drawingml/2006/main">
+              <a:graphicData uri="http://schemas.openxmlformats.org/drawingml/2006/picture">
+                <pic:pic xmlns:pic="http://schemas.openxmlformats.org/drawingml/2006/picture">
+                  <pic:nvPicPr>
+                    <pic:cNvPr id="0" name="Picture 8" descr="C:\Users\Dominique\AppData\Local\Microsoft\Windows\INetCache\Content.Word\notnullrelation.png"/>
+                    <pic:cNvPicPr>
+                      <a:picLocks noChangeAspect="1" noChangeArrowheads="1"/>
+                    </pic:cNvPicPr>
+                  </pic:nvPicPr>
+                  <pic:blipFill>
+                    <a:blip r:embed="rId10">
+                      <a:extLst>
+                        <a:ext uri="{28A0092B-C50C-407E-A947-70E740481C1C}">
+                          <a14:useLocalDpi xmlns:a14="http://schemas.microsoft.com/office/drawing/2010/main" val="0"/>
+                        </a:ext>
+                      </a:extLst>
+                    </a:blip>
+                    <a:srcRect/>
+                    <a:stretch>
+                      <a:fillRect/>
+                    </a:stretch>
+                  </pic:blipFill>
+                  <pic:spPr bwMode="auto">
+                    <a:xfrm>
+                      <a:off x="0" y="0"/>
+                      <a:ext cx="2389505" cy="460375"/>
+                    </a:xfrm>
+                    <a:prstGeom prst="rect">
+                      <a:avLst/>
+                    </a:prstGeom>
+                    <a:noFill/>
+                    <a:ln>
+                      <a:noFill/>
+                    </a:ln>
+                  </pic:spPr>
+                </pic:pic>
+              </a:graphicData>
+            </a:graphic>
+          </wp:inline>
+        </w:drawing>
+      </w:r>
+    </w:p>
+    <w:p>
+      <w:pPr>
+        <w:pStyle w:val="Sansinterligne"/>
+      </w:pPr>
+      <w:r>
+        <w:t xml:space="preserve">The relations who contains </w:t>
+      </w:r>
+      <w:r>
+        <w:rPr>
+          <w:color w:val="C00000"/>
+        </w:rPr>
+        <w:t>one</w:t>
+      </w:r>
+      <w:r>
+        <w:t xml:space="preserve"> arrow are reduced to a NON NULL foreign key in the table in front of the arrow. In </w:t>
+      </w:r>
+      <w:r>
+        <w:t>the</w:t>
+      </w:r>
+      <w:r>
+        <w:t xml:space="preserve"> ex</w:t>
+      </w:r>
+      <w:r>
+        <w:t>a</w:t>
+      </w:r>
+      <w:r>
+        <w:t>mple</w:t>
+      </w:r>
+      <w:r>
+        <w:t xml:space="preserve"> above</w:t>
+      </w:r>
+      <w:r>
+        <w:t>,</w:t>
+      </w:r>
+      <w:r>
+        <w:t xml:space="preserve"> the relation</w:t>
+      </w:r>
       <w:r>
         <w:t xml:space="preserve"> </w:t>
       </w:r>
-      <w:proofErr w:type="spellStart"/>
-      <w:r>
-        <w:t>brand_group</w:t>
-      </w:r>
-      <w:proofErr w:type="spellEnd"/>
-      <w:r>
-        <w:t xml:space="preserve"> depends directly of a publisher, it can't exists without a publisher.</w:t>
-      </w:r>
-    </w:p>
-    <w:p>
-      <w:pPr>
-        <w:pStyle w:val="Sansinterligne"/>
-      </w:pPr>
-    </w:p>
-    <w:p>
-      <w:pPr>
-        <w:pStyle w:val="Sansinterligne"/>
-        <w:rPr>
-          <w:b/>
-        </w:rPr>
-      </w:pPr>
-      <w:r>
-        <w:rPr>
-          <w:b/>
-        </w:rPr>
-        <w:t xml:space="preserve">Publisher.id – </w:t>
-      </w:r>
-      <w:proofErr w:type="spellStart"/>
-      <w:r>
-        <w:rPr>
-          <w:b/>
-        </w:rPr>
-        <w:t>series.publisher_id</w:t>
-      </w:r>
-      <w:proofErr w:type="spellEnd"/>
-    </w:p>
-    <w:p>
-      <w:pPr>
-        <w:pStyle w:val="Sansinterligne"/>
-      </w:pPr>
-      <w:r>
-        <w:t>A publisher can publish 0, one or many series.</w:t>
-      </w:r>
-    </w:p>
-    <w:p>
-      <w:pPr>
-        <w:pStyle w:val="Sansinterligne"/>
-      </w:pPr>
-      <w:r>
-        <w:t xml:space="preserve">A </w:t>
-      </w:r>
-      <w:proofErr w:type="spellStart"/>
-      <w:r>
-        <w:t>serie</w:t>
-      </w:r>
-      <w:proofErr w:type="spellEnd"/>
-      <w:r>
-        <w:t xml:space="preserve"> can be published by one publisher.</w:t>
-      </w:r>
-    </w:p>
-    <w:p>
-      <w:pPr>
-        <w:pStyle w:val="Sansinterligne"/>
-      </w:pPr>
-    </w:p>
-    <w:p>
-      <w:pPr>
-        <w:pStyle w:val="Sansinterligne"/>
-        <w:rPr>
-          <w:b/>
-        </w:rPr>
-      </w:pPr>
-      <w:proofErr w:type="spellStart"/>
-      <w:r>
-        <w:rPr>
-          <w:b/>
-        </w:rPr>
-        <w:t>Series.country_id</w:t>
-      </w:r>
-      <w:proofErr w:type="spellEnd"/>
-      <w:r>
-        <w:rPr>
-          <w:b/>
-        </w:rPr>
-        <w:t xml:space="preserve"> – country.id</w:t>
-      </w:r>
-    </w:p>
-    <w:p>
-      <w:pPr>
-        <w:pStyle w:val="Sansinterligne"/>
-      </w:pPr>
-      <w:r>
-        <w:t>A country can be attributed to 0, one or many series.</w:t>
-      </w:r>
-    </w:p>
-    <w:p>
-      <w:pPr>
-        <w:pStyle w:val="Sansinterligne"/>
-      </w:pPr>
-      <w:r>
-        <w:t xml:space="preserve">A </w:t>
-      </w:r>
-      <w:proofErr w:type="spellStart"/>
-      <w:r>
-        <w:t>serie</w:t>
-      </w:r>
-      <w:proofErr w:type="spellEnd"/>
-      <w:r>
-        <w:t xml:space="preserve"> comes from one country.</w:t>
-      </w:r>
-    </w:p>
-    <w:p>
-      <w:pPr>
-        <w:pStyle w:val="Sansinterligne"/>
-      </w:pPr>
-    </w:p>
-    <w:p>
-      <w:pPr>
-        <w:pStyle w:val="Sansinterligne"/>
-        <w:rPr>
-          <w:b/>
-        </w:rPr>
-      </w:pPr>
-      <w:r>
-        <w:rPr>
-          <w:b/>
-        </w:rPr>
-        <w:t xml:space="preserve">Language.id – </w:t>
-      </w:r>
-      <w:proofErr w:type="spellStart"/>
-      <w:r>
-        <w:rPr>
-          <w:b/>
-        </w:rPr>
-        <w:t>series.language_id</w:t>
-      </w:r>
-      <w:proofErr w:type="spellEnd"/>
-    </w:p>
-    <w:p>
-      <w:pPr>
-        <w:pStyle w:val="Sansinterligne"/>
-      </w:pPr>
-      <w:r>
-        <w:t>A language can be attributed to 0, one or many series.</w:t>
-      </w:r>
-    </w:p>
-    <w:p>
-      <w:pPr>
-        <w:pStyle w:val="Sansinterligne"/>
-      </w:pPr>
-      <w:r>
-        <w:t>A series can be in one language.</w:t>
-      </w:r>
-    </w:p>
-    <w:p>
-      <w:pPr>
-        <w:pStyle w:val="Sansinterligne"/>
-      </w:pPr>
-    </w:p>
-    <w:p>
-      <w:pPr>
-        <w:pStyle w:val="Sansinterligne"/>
-        <w:rPr>
-          <w:b/>
-        </w:rPr>
-      </w:pPr>
-      <w:r>
-        <w:rPr>
-          <w:b/>
-        </w:rPr>
-        <w:t xml:space="preserve">Series_publication_type.id – </w:t>
-      </w:r>
-      <w:proofErr w:type="spellStart"/>
-      <w:r>
-        <w:rPr>
-          <w:b/>
-        </w:rPr>
-        <w:t>series.</w:t>
-      </w:r>
-      <w:r>
-        <w:rPr>
-          <w:b/>
-        </w:rPr>
-        <w:t>publication_type_id</w:t>
-      </w:r>
-      <w:proofErr w:type="spellEnd"/>
-    </w:p>
-    <w:p>
-      <w:pPr>
-        <w:pStyle w:val="Sansinterligne"/>
-      </w:pPr>
-      <w:r>
-        <w:t>A publication type can be attributed to 0, one or many series.</w:t>
-      </w:r>
-    </w:p>
-    <w:p>
-      <w:pPr>
-        <w:pStyle w:val="Sansinterligne"/>
-      </w:pPr>
-      <w:r>
-        <w:t xml:space="preserve">A </w:t>
-      </w:r>
-      <w:proofErr w:type="spellStart"/>
-      <w:r>
-        <w:t>serie</w:t>
-      </w:r>
-      <w:proofErr w:type="spellEnd"/>
-      <w:r>
-        <w:t xml:space="preserve"> can be of one publication type.</w:t>
-      </w:r>
-    </w:p>
-    <w:p>
-      <w:pPr>
-        <w:pStyle w:val="Sansinterligne"/>
-      </w:pPr>
-    </w:p>
-    <w:p>
-      <w:pPr>
-        <w:pStyle w:val="Sansinterligne"/>
-        <w:rPr>
-          <w:b/>
-        </w:rPr>
-      </w:pPr>
-      <w:r>
-        <w:rPr>
-          <w:b/>
-        </w:rPr>
-        <w:t xml:space="preserve">Series.id – </w:t>
-      </w:r>
-      <w:proofErr w:type="spellStart"/>
-      <w:r>
-        <w:rPr>
-          <w:b/>
-        </w:rPr>
-        <w:t>issue.series_id</w:t>
-      </w:r>
-      <w:proofErr w:type="spellEnd"/>
-    </w:p>
-    <w:p>
-      <w:pPr>
-        <w:pStyle w:val="Sansinterligne"/>
-      </w:pPr>
-      <w:r>
-        <w:t xml:space="preserve">An issue belongs to 0 or one </w:t>
-      </w:r>
-      <w:proofErr w:type="spellStart"/>
-      <w:r>
-        <w:t>serie</w:t>
-      </w:r>
-      <w:proofErr w:type="spellEnd"/>
-      <w:r>
-        <w:t>.</w:t>
-      </w:r>
-    </w:p>
-    <w:p>
-      <w:pPr>
-        <w:pStyle w:val="Sansinterligne"/>
-      </w:pPr>
-      <w:r>
-        <w:t xml:space="preserve">A </w:t>
-      </w:r>
-      <w:proofErr w:type="spellStart"/>
-      <w:r>
-        <w:t>serie</w:t>
-      </w:r>
-      <w:proofErr w:type="spellEnd"/>
-      <w:r>
-        <w:t xml:space="preserve"> can wrap 1 or many issues.</w:t>
-      </w:r>
-    </w:p>
-    <w:p>
-      <w:pPr>
-        <w:pStyle w:val="Sansinterligne"/>
-      </w:pPr>
-    </w:p>
-    <w:p>
-      <w:pPr>
-        <w:pStyle w:val="Sansinterligne"/>
-        <w:rPr>
-          <w:b/>
-        </w:rPr>
-      </w:pPr>
-      <w:r>
-        <w:rPr>
-          <w:b/>
-        </w:rPr>
-        <w:t xml:space="preserve">Issue.id – </w:t>
-      </w:r>
-      <w:proofErr w:type="spellStart"/>
-      <w:r>
-        <w:rPr>
-          <w:b/>
-        </w:rPr>
-        <w:t>series.first_issue</w:t>
-      </w:r>
-      <w:r>
-        <w:rPr>
-          <w:b/>
-        </w:rPr>
-        <w:t>_id</w:t>
-      </w:r>
-      <w:proofErr w:type="spellEnd"/>
-    </w:p>
-    <w:p>
-      <w:pPr>
-        <w:pStyle w:val="Sansinterligne"/>
-      </w:pPr>
-      <w:r>
-        <w:t xml:space="preserve">It could exists 0 or 1 first issue for a </w:t>
-      </w:r>
-      <w:proofErr w:type="spellStart"/>
-      <w:r>
-        <w:t>serie</w:t>
-      </w:r>
-      <w:proofErr w:type="spellEnd"/>
-    </w:p>
-    <w:p>
-      <w:pPr>
-        <w:pStyle w:val="Sansinterligne"/>
-      </w:pPr>
-      <w:r>
-        <w:t>An issue can be the first issue of 0, 1 or many series.</w:t>
-      </w:r>
-    </w:p>
-    <w:p>
-      <w:pPr>
-        <w:pStyle w:val="Sansinterligne"/>
-      </w:pPr>
-      <w:r>
-        <w:t>It's weird but according the data in the csv file, first and last issue both can be NULL.</w:t>
-      </w:r>
-    </w:p>
-    <w:p>
-      <w:pPr>
-        <w:pStyle w:val="Sansinterligne"/>
-      </w:pPr>
-    </w:p>
-    <w:p>
-      <w:pPr>
-        <w:pStyle w:val="Sansinterligne"/>
-        <w:rPr>
-          <w:b/>
-        </w:rPr>
-      </w:pPr>
-      <w:r>
-        <w:rPr>
-          <w:b/>
-        </w:rPr>
-        <w:t xml:space="preserve">Issue.id – </w:t>
-      </w:r>
-      <w:proofErr w:type="spellStart"/>
-      <w:r>
-        <w:rPr>
-          <w:b/>
-        </w:rPr>
-        <w:t>series.last_issue_id</w:t>
-      </w:r>
-      <w:proofErr w:type="spellEnd"/>
-    </w:p>
-    <w:p>
-      <w:pPr>
-        <w:pStyle w:val="Sansinterligne"/>
-      </w:pPr>
-      <w:r>
-        <w:t xml:space="preserve">It could exists 0 or 1 last issue for a </w:t>
-      </w:r>
-      <w:proofErr w:type="spellStart"/>
-      <w:r>
-        <w:t>serie</w:t>
-      </w:r>
-      <w:proofErr w:type="spellEnd"/>
-    </w:p>
-    <w:p>
-      <w:pPr>
-        <w:pStyle w:val="Sansinterligne"/>
-      </w:pPr>
-      <w:r>
-        <w:t>An issue can be the last issue of 0, 1 or many series.</w:t>
-      </w:r>
-    </w:p>
-    <w:p>
-      <w:pPr>
-        <w:pStyle w:val="Sansinterligne"/>
-      </w:pPr>
-      <w:r>
-        <w:t>It's weird but according the data in the csv file, first a</w:t>
-      </w:r>
-      <w:bookmarkStart w:id="6" w:name="_GoBack"/>
-      <w:bookmarkEnd w:id="6"/>
-      <w:r>
-        <w:t>nd last issue both can be NULL.</w:t>
-      </w:r>
-    </w:p>
-    <w:p>
-      <w:pPr>
-        <w:pStyle w:val="Sansinterligne"/>
-      </w:pPr>
-    </w:p>
-    <w:p>
-      <w:pPr>
-        <w:pStyle w:val="Titre2"/>
-      </w:pPr>
-      <w:bookmarkStart w:id="7" w:name="_Toc447620642"/>
-      <w:r>
-        <w:t>Relational Schema</w:t>
-      </w:r>
-      <w:bookmarkEnd w:id="7"/>
+      <w:r>
+        <w:t>could be translated by</w:t>
+      </w:r>
+      <w:r>
+        <w:t xml:space="preserve"> </w:t>
+      </w:r>
+      <w:r>
+        <w:t xml:space="preserve">a NON NULL foreign key in the table B.  </w:t>
+      </w:r>
+    </w:p>
+    <w:p>
+      <w:pPr>
+        <w:pStyle w:val="Sansinterligne"/>
+      </w:pPr>
+    </w:p>
+    <w:p>
+      <w:pPr>
+        <w:pStyle w:val="Sansinterligne"/>
+        <w:pBdr>
+          <w:top w:val="single" w:sz="4" w:space="1" w:color="auto"/>
+        </w:pBdr>
+      </w:pPr>
+    </w:p>
+    <w:p>
+      <w:pPr>
+        <w:pStyle w:val="Sansinterligne"/>
+        <w:jc w:val="center"/>
+      </w:pPr>
+      <w:r>
+        <w:pict w14:anchorId="3914ACB0">
+          <v:shape id="_x0000_i1027" type="#_x0000_t75" style="width:188.15pt;height:36.25pt">
+            <v:imagedata r:id="rId11" o:title="uniqueforeignkey"/>
+          </v:shape>
+        </w:pict>
+      </w:r>
+    </w:p>
+    <w:p>
+      <w:pPr>
+        <w:pStyle w:val="Sansinterligne"/>
+      </w:pPr>
+    </w:p>
+    <w:p>
+      <w:pPr>
+        <w:pStyle w:val="Sansinterligne"/>
+      </w:pPr>
+      <w:r>
+        <w:t>In the</w:t>
+      </w:r>
+      <w:r>
+        <w:t xml:space="preserve"> relations who are only made of</w:t>
+      </w:r>
+      <w:r>
+        <w:t xml:space="preserve"> one-one (two bold arrows)</w:t>
+      </w:r>
+      <w:r>
+        <w:t xml:space="preserve"> and</w:t>
+      </w:r>
+      <w:r>
+        <w:t xml:space="preserve"> zero-one (one bold and one thin arrows</w:t>
+      </w:r>
+      <w:r>
+        <w:t xml:space="preserve"> as in this example</w:t>
+      </w:r>
+      <w:r>
+        <w:t xml:space="preserve">) </w:t>
+      </w:r>
+      <w:r>
+        <w:t>constraints</w:t>
+      </w:r>
+      <w:r>
+        <w:t xml:space="preserve">, the foreign key must be </w:t>
+      </w:r>
+      <w:r>
+        <w:t>UNIQUE</w:t>
+      </w:r>
+      <w:r>
+        <w:t xml:space="preserve">.  </w:t>
+      </w:r>
+    </w:p>
+    <w:p>
+      <w:pPr>
+        <w:pStyle w:val="Sansinterligne"/>
+      </w:pPr>
+      <w:r>
+        <w:t xml:space="preserve">In </w:t>
+      </w:r>
+      <w:r>
+        <w:t>the example above, the</w:t>
+      </w:r>
+      <w:r>
+        <w:t xml:space="preserve"> relation could be translated by a UNIQUE foreign key in the table A.</w:t>
+      </w:r>
+    </w:p>
+    <w:p>
+      <w:pPr>
+        <w:pStyle w:val="Sansinterligne"/>
+      </w:pPr>
+    </w:p>
+    <w:p>
+      <w:pPr>
+        <w:pStyle w:val="Sansinterligne"/>
+        <w:pBdr>
+          <w:top w:val="single" w:sz="4" w:space="1" w:color="auto"/>
+        </w:pBdr>
+      </w:pPr>
+    </w:p>
+    <w:p>
+      <w:pPr>
+        <w:pStyle w:val="Sansinterligne"/>
+      </w:pPr>
+      <w:bookmarkStart w:id="8" w:name="_GoBack"/>
+      <w:bookmarkEnd w:id="8"/>
+      <w:r>
+        <w:t>The participation constraints “at least one” (denoted by a bold stroke) can’t be captured in SQL without check constraint or assertion.</w:t>
+      </w:r>
     </w:p>
     <w:p>
       <w:pPr>
         <w:pStyle w:val="Titre3"/>
       </w:pPr>
-      <w:bookmarkStart w:id="8" w:name="_Toc447620643"/>
-      <w:r>
-        <w:t>ER schema to Relational schema</w:t>
-      </w:r>
-      <w:bookmarkEnd w:id="8"/>
-    </w:p>
-    <w:p>
-      <w:pPr>
-        <w:pStyle w:val="Sansinterligne"/>
-      </w:pPr>
-      <w:r>
-        <w:t>&lt;Describe the transition from ER schema to Relational schema&gt;</w:t>
-      </w:r>
+      <w:bookmarkStart w:id="9" w:name="_Toc447620644"/>
     </w:p>
     <w:p>
       <w:pPr>
         <w:pStyle w:val="Titre3"/>
       </w:pPr>
-      <w:bookmarkStart w:id="9" w:name="_Toc447620644"/>
       <w:r>
         <w:t>DDL</w:t>
       </w:r>
@@ -3266,6 +5079,11 @@
       <w:r>
         <w:t>&lt;Provide the DDL&gt;</w:t>
       </w:r>
+    </w:p>
+    <w:p>
+      <w:pPr>
+        <w:pStyle w:val="Sansinterligne"/>
+      </w:pPr>
     </w:p>
     <w:p>
       <w:pPr>
@@ -3809,7 +5627,7 @@
       </w:r>
     </w:p>
     <w:sectPr>
-      <w:headerReference w:type="default" r:id="rId8"/>
+      <w:headerReference w:type="default" r:id="rId12"/>
       <w:pgSz w:w="12240" w:h="15840"/>
       <w:pgMar w:top="1134" w:right="1134" w:bottom="1843" w:left="1134" w:header="568" w:footer="0" w:gutter="0"/>
       <w:cols w:space="720"/>
@@ -6366,6 +8184,119 @@
     </w:lvl>
   </w:abstractNum>
   <w:abstractNum w:abstractNumId="20" w15:restartNumberingAfterBreak="0">
+    <w:nsid w:val="207C658A"/>
+    <w:multiLevelType w:val="hybridMultilevel"/>
+    <w:tmpl w:val="4EFC7C9A"/>
+    <w:lvl w:ilvl="0" w:tplc="100C0001">
+      <w:start w:val="1"/>
+      <w:numFmt w:val="bullet"/>
+      <w:lvlText w:val=""/>
+      <w:lvlJc w:val="left"/>
+      <w:pPr>
+        <w:ind w:left="720" w:hanging="360"/>
+      </w:pPr>
+      <w:rPr>
+        <w:rFonts w:ascii="Symbol" w:hAnsi="Symbol" w:hint="default"/>
+      </w:rPr>
+    </w:lvl>
+    <w:lvl w:ilvl="1" w:tplc="100C0003" w:tentative="1">
+      <w:start w:val="1"/>
+      <w:numFmt w:val="bullet"/>
+      <w:lvlText w:val="o"/>
+      <w:lvlJc w:val="left"/>
+      <w:pPr>
+        <w:ind w:left="1440" w:hanging="360"/>
+      </w:pPr>
+      <w:rPr>
+        <w:rFonts w:ascii="Courier New" w:hAnsi="Courier New" w:cs="Courier New" w:hint="default"/>
+      </w:rPr>
+    </w:lvl>
+    <w:lvl w:ilvl="2" w:tplc="100C0005" w:tentative="1">
+      <w:start w:val="1"/>
+      <w:numFmt w:val="bullet"/>
+      <w:lvlText w:val=""/>
+      <w:lvlJc w:val="left"/>
+      <w:pPr>
+        <w:ind w:left="2160" w:hanging="360"/>
+      </w:pPr>
+      <w:rPr>
+        <w:rFonts w:ascii="Wingdings" w:hAnsi="Wingdings" w:hint="default"/>
+      </w:rPr>
+    </w:lvl>
+    <w:lvl w:ilvl="3" w:tplc="100C0001" w:tentative="1">
+      <w:start w:val="1"/>
+      <w:numFmt w:val="bullet"/>
+      <w:lvlText w:val=""/>
+      <w:lvlJc w:val="left"/>
+      <w:pPr>
+        <w:ind w:left="2880" w:hanging="360"/>
+      </w:pPr>
+      <w:rPr>
+        <w:rFonts w:ascii="Symbol" w:hAnsi="Symbol" w:hint="default"/>
+      </w:rPr>
+    </w:lvl>
+    <w:lvl w:ilvl="4" w:tplc="100C0003" w:tentative="1">
+      <w:start w:val="1"/>
+      <w:numFmt w:val="bullet"/>
+      <w:lvlText w:val="o"/>
+      <w:lvlJc w:val="left"/>
+      <w:pPr>
+        <w:ind w:left="3600" w:hanging="360"/>
+      </w:pPr>
+      <w:rPr>
+        <w:rFonts w:ascii="Courier New" w:hAnsi="Courier New" w:cs="Courier New" w:hint="default"/>
+      </w:rPr>
+    </w:lvl>
+    <w:lvl w:ilvl="5" w:tplc="100C0005" w:tentative="1">
+      <w:start w:val="1"/>
+      <w:numFmt w:val="bullet"/>
+      <w:lvlText w:val=""/>
+      <w:lvlJc w:val="left"/>
+      <w:pPr>
+        <w:ind w:left="4320" w:hanging="360"/>
+      </w:pPr>
+      <w:rPr>
+        <w:rFonts w:ascii="Wingdings" w:hAnsi="Wingdings" w:hint="default"/>
+      </w:rPr>
+    </w:lvl>
+    <w:lvl w:ilvl="6" w:tplc="100C0001" w:tentative="1">
+      <w:start w:val="1"/>
+      <w:numFmt w:val="bullet"/>
+      <w:lvlText w:val=""/>
+      <w:lvlJc w:val="left"/>
+      <w:pPr>
+        <w:ind w:left="5040" w:hanging="360"/>
+      </w:pPr>
+      <w:rPr>
+        <w:rFonts w:ascii="Symbol" w:hAnsi="Symbol" w:hint="default"/>
+      </w:rPr>
+    </w:lvl>
+    <w:lvl w:ilvl="7" w:tplc="100C0003" w:tentative="1">
+      <w:start w:val="1"/>
+      <w:numFmt w:val="bullet"/>
+      <w:lvlText w:val="o"/>
+      <w:lvlJc w:val="left"/>
+      <w:pPr>
+        <w:ind w:left="5760" w:hanging="360"/>
+      </w:pPr>
+      <w:rPr>
+        <w:rFonts w:ascii="Courier New" w:hAnsi="Courier New" w:cs="Courier New" w:hint="default"/>
+      </w:rPr>
+    </w:lvl>
+    <w:lvl w:ilvl="8" w:tplc="100C0005" w:tentative="1">
+      <w:start w:val="1"/>
+      <w:numFmt w:val="bullet"/>
+      <w:lvlText w:val=""/>
+      <w:lvlJc w:val="left"/>
+      <w:pPr>
+        <w:ind w:left="6480" w:hanging="360"/>
+      </w:pPr>
+      <w:rPr>
+        <w:rFonts w:ascii="Wingdings" w:hAnsi="Wingdings" w:hint="default"/>
+      </w:rPr>
+    </w:lvl>
+  </w:abstractNum>
+  <w:abstractNum w:abstractNumId="21" w15:restartNumberingAfterBreak="0">
     <w:nsid w:val="239E11E7"/>
     <w:multiLevelType w:val="multilevel"/>
     <w:tmpl w:val="E7122BE8"/>
@@ -6478,7 +8409,7 @@
       </w:pPr>
     </w:lvl>
   </w:abstractNum>
-  <w:abstractNum w:abstractNumId="21" w15:restartNumberingAfterBreak="0">
+  <w:abstractNum w:abstractNumId="22" w15:restartNumberingAfterBreak="0">
     <w:nsid w:val="2E4F549C"/>
     <w:multiLevelType w:val="multilevel"/>
     <w:tmpl w:val="34B6B366"/>
@@ -6594,7 +8525,7 @@
       </w:pPr>
     </w:lvl>
   </w:abstractNum>
-  <w:abstractNum w:abstractNumId="22" w15:restartNumberingAfterBreak="0">
+  <w:abstractNum w:abstractNumId="23" w15:restartNumberingAfterBreak="0">
     <w:nsid w:val="317F2051"/>
     <w:multiLevelType w:val="multilevel"/>
     <w:tmpl w:val="FA66E066"/>
@@ -6707,7 +8638,7 @@
       </w:pPr>
     </w:lvl>
   </w:abstractNum>
-  <w:abstractNum w:abstractNumId="23" w15:restartNumberingAfterBreak="0">
+  <w:abstractNum w:abstractNumId="24" w15:restartNumberingAfterBreak="0">
     <w:nsid w:val="31C22523"/>
     <w:multiLevelType w:val="multilevel"/>
     <w:tmpl w:val="CCC42192"/>
@@ -6820,7 +8751,7 @@
       </w:pPr>
     </w:lvl>
   </w:abstractNum>
-  <w:abstractNum w:abstractNumId="24" w15:restartNumberingAfterBreak="0">
+  <w:abstractNum w:abstractNumId="25" w15:restartNumberingAfterBreak="0">
     <w:nsid w:val="33864FB1"/>
     <w:multiLevelType w:val="multilevel"/>
     <w:tmpl w:val="EF5415AE"/>
@@ -6906,7 +8837,7 @@
       </w:pPr>
     </w:lvl>
   </w:abstractNum>
-  <w:abstractNum w:abstractNumId="25" w15:restartNumberingAfterBreak="0">
+  <w:abstractNum w:abstractNumId="26" w15:restartNumberingAfterBreak="0">
     <w:nsid w:val="39BC135B"/>
     <w:multiLevelType w:val="multilevel"/>
     <w:tmpl w:val="5F56D7D2"/>
@@ -7010,7 +8941,7 @@
       </w:pPr>
     </w:lvl>
   </w:abstractNum>
-  <w:abstractNum w:abstractNumId="26" w15:restartNumberingAfterBreak="0">
+  <w:abstractNum w:abstractNumId="27" w15:restartNumberingAfterBreak="0">
     <w:nsid w:val="39C62A71"/>
     <w:multiLevelType w:val="multilevel"/>
     <w:tmpl w:val="D01E8E62"/>
@@ -7120,7 +9051,7 @@
       </w:pPr>
     </w:lvl>
   </w:abstractNum>
-  <w:abstractNum w:abstractNumId="27" w15:restartNumberingAfterBreak="0">
+  <w:abstractNum w:abstractNumId="28" w15:restartNumberingAfterBreak="0">
     <w:nsid w:val="3C710D29"/>
     <w:multiLevelType w:val="multilevel"/>
     <w:tmpl w:val="12E43260"/>
@@ -7206,7 +9137,7 @@
       </w:pPr>
     </w:lvl>
   </w:abstractNum>
-  <w:abstractNum w:abstractNumId="28" w15:restartNumberingAfterBreak="0">
+  <w:abstractNum w:abstractNumId="29" w15:restartNumberingAfterBreak="0">
     <w:nsid w:val="41E07A25"/>
     <w:multiLevelType w:val="multilevel"/>
     <w:tmpl w:val="6B6470FC"/>
@@ -7316,7 +9247,7 @@
       </w:rPr>
     </w:lvl>
   </w:abstractNum>
-  <w:abstractNum w:abstractNumId="29" w15:restartNumberingAfterBreak="0">
+  <w:abstractNum w:abstractNumId="30" w15:restartNumberingAfterBreak="0">
     <w:nsid w:val="42CC5A56"/>
     <w:multiLevelType w:val="multilevel"/>
     <w:tmpl w:val="EB4412F8"/>
@@ -7429,7 +9360,7 @@
       </w:pPr>
     </w:lvl>
   </w:abstractNum>
-  <w:abstractNum w:abstractNumId="30" w15:restartNumberingAfterBreak="0">
+  <w:abstractNum w:abstractNumId="31" w15:restartNumberingAfterBreak="0">
     <w:nsid w:val="43D036B8"/>
     <w:multiLevelType w:val="hybridMultilevel"/>
     <w:tmpl w:val="DE448640"/>
@@ -7541,7 +9472,7 @@
       </w:rPr>
     </w:lvl>
   </w:abstractNum>
-  <w:abstractNum w:abstractNumId="31" w15:restartNumberingAfterBreak="0">
+  <w:abstractNum w:abstractNumId="32" w15:restartNumberingAfterBreak="0">
     <w:nsid w:val="45BF053C"/>
     <w:multiLevelType w:val="multilevel"/>
     <w:tmpl w:val="EB4412F8"/>
@@ -7654,7 +9585,7 @@
       </w:pPr>
     </w:lvl>
   </w:abstractNum>
-  <w:abstractNum w:abstractNumId="32" w15:restartNumberingAfterBreak="0">
+  <w:abstractNum w:abstractNumId="33" w15:restartNumberingAfterBreak="0">
     <w:nsid w:val="4BD27171"/>
     <w:multiLevelType w:val="multilevel"/>
     <w:tmpl w:val="B698584E"/>
@@ -7767,7 +9698,7 @@
       </w:pPr>
     </w:lvl>
   </w:abstractNum>
-  <w:abstractNum w:abstractNumId="33" w15:restartNumberingAfterBreak="0">
+  <w:abstractNum w:abstractNumId="34" w15:restartNumberingAfterBreak="0">
     <w:nsid w:val="57B33757"/>
     <w:multiLevelType w:val="multilevel"/>
     <w:tmpl w:val="84BCB37E"/>
@@ -7880,7 +9811,7 @@
       </w:pPr>
     </w:lvl>
   </w:abstractNum>
-  <w:abstractNum w:abstractNumId="34" w15:restartNumberingAfterBreak="0">
+  <w:abstractNum w:abstractNumId="35" w15:restartNumberingAfterBreak="0">
     <w:nsid w:val="5B231E52"/>
     <w:multiLevelType w:val="multilevel"/>
     <w:tmpl w:val="DBFAC2FC"/>
@@ -7987,7 +9918,7 @@
       </w:pPr>
     </w:lvl>
   </w:abstractNum>
-  <w:abstractNum w:abstractNumId="35" w15:restartNumberingAfterBreak="0">
+  <w:abstractNum w:abstractNumId="36" w15:restartNumberingAfterBreak="0">
     <w:nsid w:val="5B396991"/>
     <w:multiLevelType w:val="multilevel"/>
     <w:tmpl w:val="3DA4067E"/>
@@ -8097,7 +10028,7 @@
       </w:pPr>
     </w:lvl>
   </w:abstractNum>
-  <w:abstractNum w:abstractNumId="36" w15:restartNumberingAfterBreak="0">
+  <w:abstractNum w:abstractNumId="37" w15:restartNumberingAfterBreak="0">
     <w:nsid w:val="5F7968A3"/>
     <w:multiLevelType w:val="multilevel"/>
     <w:tmpl w:val="EA5ECAE0"/>
@@ -8183,7 +10114,7 @@
       </w:pPr>
     </w:lvl>
   </w:abstractNum>
-  <w:abstractNum w:abstractNumId="37" w15:restartNumberingAfterBreak="0">
+  <w:abstractNum w:abstractNumId="38" w15:restartNumberingAfterBreak="0">
     <w:nsid w:val="608D500C"/>
     <w:multiLevelType w:val="hybridMultilevel"/>
     <w:tmpl w:val="EE34D214"/>
@@ -8272,7 +10203,7 @@
       </w:pPr>
     </w:lvl>
   </w:abstractNum>
-  <w:abstractNum w:abstractNumId="38" w15:restartNumberingAfterBreak="0">
+  <w:abstractNum w:abstractNumId="39" w15:restartNumberingAfterBreak="0">
     <w:nsid w:val="625E7AA5"/>
     <w:multiLevelType w:val="multilevel"/>
     <w:tmpl w:val="9F6C8F44"/>
@@ -8385,7 +10316,7 @@
       </w:pPr>
     </w:lvl>
   </w:abstractNum>
-  <w:abstractNum w:abstractNumId="39" w15:restartNumberingAfterBreak="0">
+  <w:abstractNum w:abstractNumId="40" w15:restartNumberingAfterBreak="0">
     <w:nsid w:val="647D6D7B"/>
     <w:multiLevelType w:val="multilevel"/>
     <w:tmpl w:val="D22A2534"/>
@@ -8495,7 +10426,7 @@
       </w:pPr>
     </w:lvl>
   </w:abstractNum>
-  <w:abstractNum w:abstractNumId="40" w15:restartNumberingAfterBreak="0">
+  <w:abstractNum w:abstractNumId="41" w15:restartNumberingAfterBreak="0">
     <w:nsid w:val="6C6774B2"/>
     <w:multiLevelType w:val="multilevel"/>
     <w:tmpl w:val="3EAA5B42"/>
@@ -8602,7 +10533,7 @@
       </w:pPr>
     </w:lvl>
   </w:abstractNum>
-  <w:abstractNum w:abstractNumId="41" w15:restartNumberingAfterBreak="0">
+  <w:abstractNum w:abstractNumId="42" w15:restartNumberingAfterBreak="0">
     <w:nsid w:val="6F88121D"/>
     <w:multiLevelType w:val="multilevel"/>
     <w:tmpl w:val="14D800F2"/>
@@ -8712,7 +10643,7 @@
       </w:rPr>
     </w:lvl>
   </w:abstractNum>
-  <w:abstractNum w:abstractNumId="42" w15:restartNumberingAfterBreak="0">
+  <w:abstractNum w:abstractNumId="43" w15:restartNumberingAfterBreak="0">
     <w:nsid w:val="6FF60976"/>
     <w:multiLevelType w:val="multilevel"/>
     <w:tmpl w:val="3B5E054C"/>
@@ -8798,7 +10729,93 @@
       </w:pPr>
     </w:lvl>
   </w:abstractNum>
-  <w:abstractNum w:abstractNumId="43" w15:restartNumberingAfterBreak="0">
+  <w:abstractNum w:abstractNumId="44" w15:restartNumberingAfterBreak="0">
+    <w:nsid w:val="75AA4169"/>
+    <w:multiLevelType w:val="hybridMultilevel"/>
+    <w:tmpl w:val="3EB8ADD0"/>
+    <w:lvl w:ilvl="0" w:tplc="100C000F">
+      <w:start w:val="1"/>
+      <w:numFmt w:val="decimal"/>
+      <w:lvlText w:val="%1."/>
+      <w:lvlJc w:val="left"/>
+      <w:pPr>
+        <w:ind w:left="720" w:hanging="360"/>
+      </w:pPr>
+    </w:lvl>
+    <w:lvl w:ilvl="1" w:tplc="100C0019" w:tentative="1">
+      <w:start w:val="1"/>
+      <w:numFmt w:val="lowerLetter"/>
+      <w:lvlText w:val="%2."/>
+      <w:lvlJc w:val="left"/>
+      <w:pPr>
+        <w:ind w:left="1440" w:hanging="360"/>
+      </w:pPr>
+    </w:lvl>
+    <w:lvl w:ilvl="2" w:tplc="100C001B" w:tentative="1">
+      <w:start w:val="1"/>
+      <w:numFmt w:val="lowerRoman"/>
+      <w:lvlText w:val="%3."/>
+      <w:lvlJc w:val="right"/>
+      <w:pPr>
+        <w:ind w:left="2160" w:hanging="180"/>
+      </w:pPr>
+    </w:lvl>
+    <w:lvl w:ilvl="3" w:tplc="100C000F" w:tentative="1">
+      <w:start w:val="1"/>
+      <w:numFmt w:val="decimal"/>
+      <w:lvlText w:val="%4."/>
+      <w:lvlJc w:val="left"/>
+      <w:pPr>
+        <w:ind w:left="2880" w:hanging="360"/>
+      </w:pPr>
+    </w:lvl>
+    <w:lvl w:ilvl="4" w:tplc="100C0019" w:tentative="1">
+      <w:start w:val="1"/>
+      <w:numFmt w:val="lowerLetter"/>
+      <w:lvlText w:val="%5."/>
+      <w:lvlJc w:val="left"/>
+      <w:pPr>
+        <w:ind w:left="3600" w:hanging="360"/>
+      </w:pPr>
+    </w:lvl>
+    <w:lvl w:ilvl="5" w:tplc="100C001B" w:tentative="1">
+      <w:start w:val="1"/>
+      <w:numFmt w:val="lowerRoman"/>
+      <w:lvlText w:val="%6."/>
+      <w:lvlJc w:val="right"/>
+      <w:pPr>
+        <w:ind w:left="4320" w:hanging="180"/>
+      </w:pPr>
+    </w:lvl>
+    <w:lvl w:ilvl="6" w:tplc="100C000F" w:tentative="1">
+      <w:start w:val="1"/>
+      <w:numFmt w:val="decimal"/>
+      <w:lvlText w:val="%7."/>
+      <w:lvlJc w:val="left"/>
+      <w:pPr>
+        <w:ind w:left="5040" w:hanging="360"/>
+      </w:pPr>
+    </w:lvl>
+    <w:lvl w:ilvl="7" w:tplc="100C0019" w:tentative="1">
+      <w:start w:val="1"/>
+      <w:numFmt w:val="lowerLetter"/>
+      <w:lvlText w:val="%8."/>
+      <w:lvlJc w:val="left"/>
+      <w:pPr>
+        <w:ind w:left="5760" w:hanging="360"/>
+      </w:pPr>
+    </w:lvl>
+    <w:lvl w:ilvl="8" w:tplc="100C001B" w:tentative="1">
+      <w:start w:val="1"/>
+      <w:numFmt w:val="lowerRoman"/>
+      <w:lvlText w:val="%9."/>
+      <w:lvlJc w:val="right"/>
+      <w:pPr>
+        <w:ind w:left="6480" w:hanging="180"/>
+      </w:pPr>
+    </w:lvl>
+  </w:abstractNum>
+  <w:abstractNum w:abstractNumId="45" w15:restartNumberingAfterBreak="0">
     <w:nsid w:val="7DC94B52"/>
     <w:multiLevelType w:val="multilevel"/>
     <w:tmpl w:val="A3383CB4"/>
@@ -8912,10 +10929,10 @@
     </w:lvl>
   </w:abstractNum>
   <w:num w:numId="1">
-    <w:abstractNumId w:val="21"/>
+    <w:abstractNumId w:val="22"/>
   </w:num>
   <w:num w:numId="2">
-    <w:abstractNumId w:val="43"/>
+    <w:abstractNumId w:val="45"/>
   </w:num>
   <w:num w:numId="3">
     <w:abstractNumId w:val="19"/>
@@ -8927,43 +10944,43 @@
     <w:abstractNumId w:val="3"/>
   </w:num>
   <w:num w:numId="6">
-    <w:abstractNumId w:val="20"/>
+    <w:abstractNumId w:val="21"/>
   </w:num>
   <w:num w:numId="7">
-    <w:abstractNumId w:val="39"/>
+    <w:abstractNumId w:val="40"/>
   </w:num>
   <w:num w:numId="8">
+    <w:abstractNumId w:val="36"/>
+  </w:num>
+  <w:num w:numId="9">
+    <w:abstractNumId w:val="27"/>
+  </w:num>
+  <w:num w:numId="10">
     <w:abstractNumId w:val="35"/>
   </w:num>
-  <w:num w:numId="9">
-    <w:abstractNumId w:val="26"/>
-  </w:num>
-  <w:num w:numId="10">
-    <w:abstractNumId w:val="34"/>
-  </w:num>
   <w:num w:numId="11">
-    <w:abstractNumId w:val="40"/>
+    <w:abstractNumId w:val="41"/>
   </w:num>
   <w:num w:numId="12">
-    <w:abstractNumId w:val="25"/>
+    <w:abstractNumId w:val="26"/>
   </w:num>
   <w:num w:numId="13">
     <w:abstractNumId w:val="15"/>
   </w:num>
   <w:num w:numId="14">
-    <w:abstractNumId w:val="38"/>
+    <w:abstractNumId w:val="39"/>
   </w:num>
   <w:num w:numId="15">
-    <w:abstractNumId w:val="31"/>
+    <w:abstractNumId w:val="32"/>
   </w:num>
   <w:num w:numId="16">
     <w:abstractNumId w:val="18"/>
   </w:num>
   <w:num w:numId="17">
-    <w:abstractNumId w:val="33"/>
+    <w:abstractNumId w:val="34"/>
   </w:num>
   <w:num w:numId="18">
-    <w:abstractNumId w:val="32"/>
+    <w:abstractNumId w:val="33"/>
   </w:num>
   <w:num w:numId="19">
     <w:abstractNumId w:val="1"/>
@@ -8978,10 +10995,10 @@
     <w:abstractNumId w:val="2"/>
   </w:num>
   <w:num w:numId="23">
-    <w:abstractNumId w:val="36"/>
+    <w:abstractNumId w:val="37"/>
   </w:num>
   <w:num w:numId="24">
-    <w:abstractNumId w:val="24"/>
+    <w:abstractNumId w:val="25"/>
   </w:num>
   <w:num w:numId="25">
     <w:abstractNumId w:val="12"/>
@@ -8990,13 +11007,13 @@
     <w:abstractNumId w:val="6"/>
   </w:num>
   <w:num w:numId="27">
-    <w:abstractNumId w:val="28"/>
+    <w:abstractNumId w:val="29"/>
   </w:num>
   <w:num w:numId="28">
     <w:abstractNumId w:val="0"/>
   </w:num>
   <w:num w:numId="29">
-    <w:abstractNumId w:val="23"/>
+    <w:abstractNumId w:val="24"/>
   </w:num>
   <w:num w:numId="30">
     <w:abstractNumId w:val="13"/>
@@ -9005,7 +11022,7 @@
     <w:abstractNumId w:val="17"/>
   </w:num>
   <w:num w:numId="32">
-    <w:abstractNumId w:val="37"/>
+    <w:abstractNumId w:val="38"/>
   </w:num>
   <w:num w:numId="33">
     <w:abstractNumId w:val="11"/>
@@ -9048,22 +11065,22 @@
     </w:lvlOverride>
   </w:num>
   <w:num w:numId="39">
-    <w:abstractNumId w:val="22"/>
+    <w:abstractNumId w:val="23"/>
     <w:lvlOverride w:ilvl="0">
       <w:startOverride w:val="3"/>
     </w:lvlOverride>
   </w:num>
   <w:num w:numId="40">
-    <w:abstractNumId w:val="30"/>
+    <w:abstractNumId w:val="31"/>
   </w:num>
   <w:num w:numId="41">
     <w:abstractNumId w:val="7"/>
   </w:num>
   <w:num w:numId="42">
-    <w:abstractNumId w:val="42"/>
+    <w:abstractNumId w:val="43"/>
   </w:num>
   <w:num w:numId="43">
-    <w:abstractNumId w:val="27"/>
+    <w:abstractNumId w:val="28"/>
   </w:num>
   <w:num w:numId="44">
     <w:abstractNumId w:val="4"/>
@@ -9072,10 +11089,16 @@
     <w:abstractNumId w:val="8"/>
   </w:num>
   <w:num w:numId="46">
-    <w:abstractNumId w:val="41"/>
+    <w:abstractNumId w:val="42"/>
   </w:num>
   <w:num w:numId="47">
-    <w:abstractNumId w:val="29"/>
+    <w:abstractNumId w:val="30"/>
+  </w:num>
+  <w:num w:numId="48">
+    <w:abstractNumId w:val="44"/>
+  </w:num>
+  <w:num w:numId="49">
+    <w:abstractNumId w:val="20"/>
   </w:num>
 </w:numbering>
 </file>
@@ -10462,4 +12485,16 @@
     </a:ext>
   </a:extLst>
 </a:theme>
+</file>
+
+<file path=customXml/item1.xml><?xml version="1.0" encoding="utf-8"?>
+<b:Sources xmlns:b="http://schemas.openxmlformats.org/officeDocument/2006/bibliography" xmlns="http://schemas.openxmlformats.org/officeDocument/2006/bibliography" SelectedStyle="\APASixthEditionOfficeOnline.xsl" StyleName="APA" Version="6"/>
+</file>
+
+<file path=customXml/itemProps1.xml><?xml version="1.0" encoding="utf-8"?>
+<ds:datastoreItem xmlns:ds="http://schemas.openxmlformats.org/officeDocument/2006/customXml" ds:itemID="{0D159202-EC72-4B91-823B-8E406DBC0285}">
+  <ds:schemaRefs>
+    <ds:schemaRef ds:uri="http://schemas.openxmlformats.org/officeDocument/2006/bibliography"/>
+  </ds:schemaRefs>
+</ds:datastoreItem>
 </file>
</xml_diff>

<commit_message>
Ajout du schema workbench au template
</commit_message>
<xml_diff>
--- a/Project_Template.docx
+++ b/Project_Template.docx
@@ -1314,7 +1314,761 @@
         <w:rPr>
           <w:noProof/>
         </w:rPr>
+        <w:t>General Comments</w:t>
+      </w:r>
+      <w:r>
+        <w:rPr>
+          <w:noProof/>
+        </w:rPr>
+        <w:tab/>
+      </w:r>
+      <w:r>
+        <w:rPr>
+          <w:noProof/>
+        </w:rPr>
+        <w:fldChar w:fldCharType="begin"/>
+      </w:r>
+      <w:r>
+        <w:rPr>
+          <w:noProof/>
+        </w:rPr>
+        <w:instrText xml:space="preserve"> PAGEREF _Toc447620656 \h </w:instrText>
+      </w:r>
+      <w:r>
+        <w:rPr>
+          <w:noProof/>
+        </w:rPr>
+      </w:r>
+      <w:r>
+        <w:rPr>
+          <w:noProof/>
+        </w:rPr>
+        <w:fldChar w:fldCharType="separate"/>
+      </w:r>
+      <w:r>
+        <w:rPr>
+          <w:noProof/>
+        </w:rPr>
+        <w:t>4</w:t>
+      </w:r>
+      <w:r>
+        <w:rPr>
+          <w:noProof/>
+        </w:rPr>
+        <w:fldChar w:fldCharType="end"/>
+      </w:r>
+    </w:p>
+    <w:p>
+      <w:pPr>
+        <w:pStyle w:val="TM1"/>
+        <w:tabs>
+          <w:tab w:val="right" w:leader="dot" w:pos="9962"/>
+        </w:tabs>
+        <w:rPr>
+          <w:noProof/>
+        </w:rPr>
+      </w:pPr>
+      <w:r>
+        <w:rPr>
+          <w:noProof/>
+        </w:rPr>
+        <w:t>Deliverable 3</w:t>
+      </w:r>
+      <w:r>
+        <w:rPr>
+          <w:noProof/>
+        </w:rPr>
+        <w:tab/>
+      </w:r>
+      <w:r>
+        <w:rPr>
+          <w:noProof/>
+        </w:rPr>
+        <w:fldChar w:fldCharType="begin"/>
+      </w:r>
+      <w:r>
+        <w:rPr>
+          <w:noProof/>
+        </w:rPr>
+        <w:instrText xml:space="preserve"> PAGEREF _Toc447620657 \h </w:instrText>
+      </w:r>
+      <w:r>
+        <w:rPr>
+          <w:noProof/>
+        </w:rPr>
+      </w:r>
+      <w:r>
+        <w:rPr>
+          <w:noProof/>
+        </w:rPr>
+        <w:fldChar w:fldCharType="separate"/>
+      </w:r>
+      <w:r>
+        <w:rPr>
+          <w:noProof/>
+        </w:rPr>
+        <w:t>5</w:t>
+      </w:r>
+      <w:r>
+        <w:rPr>
+          <w:noProof/>
+        </w:rPr>
+        <w:fldChar w:fldCharType="end"/>
+      </w:r>
+    </w:p>
+    <w:p>
+      <w:pPr>
+        <w:pStyle w:val="TM1"/>
+        <w:tabs>
+          <w:tab w:val="right" w:leader="dot" w:pos="9962"/>
+        </w:tabs>
+        <w:rPr>
+          <w:noProof/>
+        </w:rPr>
+      </w:pPr>
+      <w:r>
+        <w:rPr>
+          <w:noProof/>
+        </w:rPr>
         <w:lastRenderedPageBreak/>
+        <w:t>Assumptions</w:t>
+      </w:r>
+      <w:r>
+        <w:rPr>
+          <w:noProof/>
+        </w:rPr>
+        <w:tab/>
+      </w:r>
+      <w:r>
+        <w:rPr>
+          <w:noProof/>
+        </w:rPr>
+        <w:fldChar w:fldCharType="begin"/>
+      </w:r>
+      <w:r>
+        <w:rPr>
+          <w:noProof/>
+        </w:rPr>
+        <w:instrText xml:space="preserve"> PAGEREF _Toc447620658 \h </w:instrText>
+      </w:r>
+      <w:r>
+        <w:rPr>
+          <w:noProof/>
+        </w:rPr>
+      </w:r>
+      <w:r>
+        <w:rPr>
+          <w:noProof/>
+        </w:rPr>
+        <w:fldChar w:fldCharType="separate"/>
+      </w:r>
+      <w:r>
+        <w:rPr>
+          <w:noProof/>
+        </w:rPr>
+        <w:t>5</w:t>
+      </w:r>
+      <w:r>
+        <w:rPr>
+          <w:noProof/>
+        </w:rPr>
+        <w:fldChar w:fldCharType="end"/>
+      </w:r>
+    </w:p>
+    <w:p>
+      <w:pPr>
+        <w:pStyle w:val="TM2"/>
+        <w:tabs>
+          <w:tab w:val="right" w:leader="dot" w:pos="9962"/>
+        </w:tabs>
+        <w:rPr>
+          <w:noProof/>
+        </w:rPr>
+      </w:pPr>
+      <w:r>
+        <w:rPr>
+          <w:noProof/>
+        </w:rPr>
+        <w:t>Query Implementation</w:t>
+      </w:r>
+      <w:r>
+        <w:rPr>
+          <w:noProof/>
+        </w:rPr>
+        <w:tab/>
+      </w:r>
+      <w:r>
+        <w:rPr>
+          <w:noProof/>
+        </w:rPr>
+        <w:fldChar w:fldCharType="begin"/>
+      </w:r>
+      <w:r>
+        <w:rPr>
+          <w:noProof/>
+        </w:rPr>
+        <w:instrText xml:space="preserve"> PAGEREF _Toc447620659 \h </w:instrText>
+      </w:r>
+      <w:r>
+        <w:rPr>
+          <w:noProof/>
+        </w:rPr>
+      </w:r>
+      <w:r>
+        <w:rPr>
+          <w:noProof/>
+        </w:rPr>
+        <w:fldChar w:fldCharType="separate"/>
+      </w:r>
+      <w:r>
+        <w:rPr>
+          <w:noProof/>
+        </w:rPr>
+        <w:t>5</w:t>
+      </w:r>
+      <w:r>
+        <w:rPr>
+          <w:noProof/>
+        </w:rPr>
+        <w:fldChar w:fldCharType="end"/>
+      </w:r>
+    </w:p>
+    <w:p>
+      <w:pPr>
+        <w:pStyle w:val="TM3"/>
+        <w:tabs>
+          <w:tab w:val="right" w:leader="dot" w:pos="9962"/>
+        </w:tabs>
+        <w:rPr>
+          <w:noProof/>
+        </w:rPr>
+      </w:pPr>
+      <w:r>
+        <w:rPr>
+          <w:noProof/>
+        </w:rPr>
+        <w:t>Query a:</w:t>
+      </w:r>
+      <w:r>
+        <w:rPr>
+          <w:noProof/>
+        </w:rPr>
+        <w:tab/>
+      </w:r>
+      <w:r>
+        <w:rPr>
+          <w:noProof/>
+        </w:rPr>
+        <w:fldChar w:fldCharType="begin"/>
+      </w:r>
+      <w:r>
+        <w:rPr>
+          <w:noProof/>
+        </w:rPr>
+        <w:instrText xml:space="preserve"> PAGEREF _Toc447620660 \h </w:instrText>
+      </w:r>
+      <w:r>
+        <w:rPr>
+          <w:noProof/>
+        </w:rPr>
+      </w:r>
+      <w:r>
+        <w:rPr>
+          <w:noProof/>
+        </w:rPr>
+        <w:fldChar w:fldCharType="separate"/>
+      </w:r>
+      <w:r>
+        <w:rPr>
+          <w:noProof/>
+        </w:rPr>
+        <w:t>5</w:t>
+      </w:r>
+      <w:r>
+        <w:rPr>
+          <w:noProof/>
+        </w:rPr>
+        <w:fldChar w:fldCharType="end"/>
+      </w:r>
+    </w:p>
+    <w:p>
+      <w:pPr>
+        <w:pStyle w:val="TM4"/>
+        <w:tabs>
+          <w:tab w:val="right" w:leader="dot" w:pos="9962"/>
+        </w:tabs>
+        <w:rPr>
+          <w:noProof/>
+        </w:rPr>
+      </w:pPr>
+      <w:r>
+        <w:rPr>
+          <w:noProof/>
+        </w:rPr>
+        <w:t>Description of logic:</w:t>
+      </w:r>
+      <w:r>
+        <w:rPr>
+          <w:noProof/>
+        </w:rPr>
+        <w:tab/>
+      </w:r>
+      <w:r>
+        <w:rPr>
+          <w:noProof/>
+        </w:rPr>
+        <w:fldChar w:fldCharType="begin"/>
+      </w:r>
+      <w:r>
+        <w:rPr>
+          <w:noProof/>
+        </w:rPr>
+        <w:instrText xml:space="preserve"> PAGEREF _Toc447620661 \h </w:instrText>
+      </w:r>
+      <w:r>
+        <w:rPr>
+          <w:noProof/>
+        </w:rPr>
+      </w:r>
+      <w:r>
+        <w:rPr>
+          <w:noProof/>
+        </w:rPr>
+        <w:fldChar w:fldCharType="separate"/>
+      </w:r>
+      <w:r>
+        <w:rPr>
+          <w:noProof/>
+        </w:rPr>
+        <w:t>5</w:t>
+      </w:r>
+      <w:r>
+        <w:rPr>
+          <w:noProof/>
+        </w:rPr>
+        <w:fldChar w:fldCharType="end"/>
+      </w:r>
+    </w:p>
+    <w:p>
+      <w:pPr>
+        <w:pStyle w:val="TM4"/>
+        <w:tabs>
+          <w:tab w:val="right" w:leader="dot" w:pos="9962"/>
+        </w:tabs>
+        <w:rPr>
+          <w:noProof/>
+        </w:rPr>
+      </w:pPr>
+      <w:r>
+        <w:rPr>
+          <w:noProof/>
+        </w:rPr>
+        <w:t>SQL statement</w:t>
+      </w:r>
+      <w:r>
+        <w:rPr>
+          <w:noProof/>
+        </w:rPr>
+        <w:tab/>
+      </w:r>
+      <w:r>
+        <w:rPr>
+          <w:noProof/>
+        </w:rPr>
+        <w:fldChar w:fldCharType="begin"/>
+      </w:r>
+      <w:r>
+        <w:rPr>
+          <w:noProof/>
+        </w:rPr>
+        <w:instrText xml:space="preserve"> PAGEREF _Toc447620662 \h </w:instrText>
+      </w:r>
+      <w:r>
+        <w:rPr>
+          <w:noProof/>
+        </w:rPr>
+      </w:r>
+      <w:r>
+        <w:rPr>
+          <w:noProof/>
+        </w:rPr>
+        <w:fldChar w:fldCharType="separate"/>
+      </w:r>
+      <w:r>
+        <w:rPr>
+          <w:noProof/>
+        </w:rPr>
+        <w:t>5</w:t>
+      </w:r>
+      <w:r>
+        <w:rPr>
+          <w:noProof/>
+        </w:rPr>
+        <w:fldChar w:fldCharType="end"/>
+      </w:r>
+    </w:p>
+    <w:p>
+      <w:pPr>
+        <w:pStyle w:val="TM2"/>
+        <w:tabs>
+          <w:tab w:val="right" w:leader="dot" w:pos="9962"/>
+        </w:tabs>
+        <w:rPr>
+          <w:noProof/>
+        </w:rPr>
+      </w:pPr>
+      <w:r>
+        <w:rPr>
+          <w:noProof/>
+        </w:rPr>
+        <w:t>Query Analysis</w:t>
+      </w:r>
+      <w:r>
+        <w:rPr>
+          <w:noProof/>
+        </w:rPr>
+        <w:tab/>
+      </w:r>
+      <w:r>
+        <w:rPr>
+          <w:noProof/>
+        </w:rPr>
+        <w:fldChar w:fldCharType="begin"/>
+      </w:r>
+      <w:r>
+        <w:rPr>
+          <w:noProof/>
+        </w:rPr>
+        <w:instrText xml:space="preserve"> PAGEREF _Toc447620663 \h </w:instrText>
+      </w:r>
+      <w:r>
+        <w:rPr>
+          <w:noProof/>
+        </w:rPr>
+      </w:r>
+      <w:r>
+        <w:rPr>
+          <w:noProof/>
+        </w:rPr>
+        <w:fldChar w:fldCharType="separate"/>
+      </w:r>
+      <w:r>
+        <w:rPr>
+          <w:noProof/>
+        </w:rPr>
+        <w:t>5</w:t>
+      </w:r>
+      <w:r>
+        <w:rPr>
+          <w:noProof/>
+        </w:rPr>
+        <w:fldChar w:fldCharType="end"/>
+      </w:r>
+    </w:p>
+    <w:p>
+      <w:pPr>
+        <w:pStyle w:val="TM3"/>
+        <w:tabs>
+          <w:tab w:val="right" w:leader="dot" w:pos="9962"/>
+        </w:tabs>
+        <w:rPr>
+          <w:noProof/>
+        </w:rPr>
+      </w:pPr>
+      <w:r>
+        <w:rPr>
+          <w:noProof/>
+        </w:rPr>
+        <w:t>Selected Queries (and why)</w:t>
+      </w:r>
+      <w:r>
+        <w:rPr>
+          <w:noProof/>
+        </w:rPr>
+        <w:tab/>
+      </w:r>
+      <w:r>
+        <w:rPr>
+          <w:noProof/>
+        </w:rPr>
+        <w:fldChar w:fldCharType="begin"/>
+      </w:r>
+      <w:r>
+        <w:rPr>
+          <w:noProof/>
+        </w:rPr>
+        <w:instrText xml:space="preserve"> PAGEREF _Toc447620664 \h </w:instrText>
+      </w:r>
+      <w:r>
+        <w:rPr>
+          <w:noProof/>
+        </w:rPr>
+      </w:r>
+      <w:r>
+        <w:rPr>
+          <w:noProof/>
+        </w:rPr>
+        <w:fldChar w:fldCharType="separate"/>
+      </w:r>
+      <w:r>
+        <w:rPr>
+          <w:noProof/>
+        </w:rPr>
+        <w:t>5</w:t>
+      </w:r>
+      <w:r>
+        <w:rPr>
+          <w:noProof/>
+        </w:rPr>
+        <w:fldChar w:fldCharType="end"/>
+      </w:r>
+    </w:p>
+    <w:p>
+      <w:pPr>
+        <w:pStyle w:val="TM4"/>
+        <w:tabs>
+          <w:tab w:val="right" w:leader="dot" w:pos="9962"/>
+        </w:tabs>
+        <w:rPr>
+          <w:noProof/>
+        </w:rPr>
+      </w:pPr>
+      <w:r>
+        <w:rPr>
+          <w:noProof/>
+        </w:rPr>
+        <w:t>Query 1</w:t>
+      </w:r>
+      <w:r>
+        <w:rPr>
+          <w:noProof/>
+        </w:rPr>
+        <w:tab/>
+      </w:r>
+      <w:r>
+        <w:rPr>
+          <w:noProof/>
+        </w:rPr>
+        <w:fldChar w:fldCharType="begin"/>
+      </w:r>
+      <w:r>
+        <w:rPr>
+          <w:noProof/>
+        </w:rPr>
+        <w:instrText xml:space="preserve"> PAGEREF _Toc447620665 \h </w:instrText>
+      </w:r>
+      <w:r>
+        <w:rPr>
+          <w:noProof/>
+        </w:rPr>
+      </w:r>
+      <w:r>
+        <w:rPr>
+          <w:noProof/>
+        </w:rPr>
+        <w:fldChar w:fldCharType="separate"/>
+      </w:r>
+      <w:r>
+        <w:rPr>
+          <w:noProof/>
+        </w:rPr>
+        <w:t>5</w:t>
+      </w:r>
+      <w:r>
+        <w:rPr>
+          <w:noProof/>
+        </w:rPr>
+        <w:fldChar w:fldCharType="end"/>
+      </w:r>
+    </w:p>
+    <w:p>
+      <w:pPr>
+        <w:pStyle w:val="TM4"/>
+        <w:tabs>
+          <w:tab w:val="right" w:leader="dot" w:pos="9962"/>
+        </w:tabs>
+        <w:rPr>
+          <w:noProof/>
+        </w:rPr>
+      </w:pPr>
+      <w:r>
+        <w:rPr>
+          <w:noProof/>
+        </w:rPr>
+        <w:t>Query 2</w:t>
+      </w:r>
+      <w:r>
+        <w:rPr>
+          <w:noProof/>
+        </w:rPr>
+        <w:tab/>
+      </w:r>
+      <w:r>
+        <w:rPr>
+          <w:noProof/>
+        </w:rPr>
+        <w:fldChar w:fldCharType="begin"/>
+      </w:r>
+      <w:r>
+        <w:rPr>
+          <w:noProof/>
+        </w:rPr>
+        <w:instrText xml:space="preserve"> PAGEREF _Toc447620666 \h </w:instrText>
+      </w:r>
+      <w:r>
+        <w:rPr>
+          <w:noProof/>
+        </w:rPr>
+      </w:r>
+      <w:r>
+        <w:rPr>
+          <w:noProof/>
+        </w:rPr>
+        <w:fldChar w:fldCharType="separate"/>
+      </w:r>
+      <w:r>
+        <w:rPr>
+          <w:noProof/>
+        </w:rPr>
+        <w:t>5</w:t>
+      </w:r>
+      <w:r>
+        <w:rPr>
+          <w:noProof/>
+        </w:rPr>
+        <w:fldChar w:fldCharType="end"/>
+      </w:r>
+    </w:p>
+    <w:p>
+      <w:pPr>
+        <w:pStyle w:val="TM4"/>
+        <w:tabs>
+          <w:tab w:val="right" w:leader="dot" w:pos="9962"/>
+        </w:tabs>
+        <w:rPr>
+          <w:noProof/>
+        </w:rPr>
+      </w:pPr>
+      <w:r>
+        <w:rPr>
+          <w:noProof/>
+        </w:rPr>
+        <w:t>Query 3</w:t>
+      </w:r>
+      <w:r>
+        <w:rPr>
+          <w:noProof/>
+        </w:rPr>
+        <w:tab/>
+      </w:r>
+      <w:r>
+        <w:rPr>
+          <w:noProof/>
+        </w:rPr>
+        <w:fldChar w:fldCharType="begin"/>
+      </w:r>
+      <w:r>
+        <w:rPr>
+          <w:noProof/>
+        </w:rPr>
+        <w:instrText xml:space="preserve"> PAGEREF _Toc447620667 \h </w:instrText>
+      </w:r>
+      <w:r>
+        <w:rPr>
+          <w:noProof/>
+        </w:rPr>
+      </w:r>
+      <w:r>
+        <w:rPr>
+          <w:noProof/>
+        </w:rPr>
+        <w:fldChar w:fldCharType="separate"/>
+      </w:r>
+      <w:r>
+        <w:rPr>
+          <w:noProof/>
+        </w:rPr>
+        <w:t>5</w:t>
+      </w:r>
+      <w:r>
+        <w:rPr>
+          <w:noProof/>
+        </w:rPr>
+        <w:fldChar w:fldCharType="end"/>
+      </w:r>
+    </w:p>
+    <w:p>
+      <w:pPr>
+        <w:pStyle w:val="TM1"/>
+        <w:tabs>
+          <w:tab w:val="right" w:leader="dot" w:pos="9962"/>
+        </w:tabs>
+        <w:rPr>
+          <w:noProof/>
+        </w:rPr>
+      </w:pPr>
+      <w:r>
+        <w:rPr>
+          <w:noProof/>
+        </w:rPr>
+        <w:t>Interface</w:t>
+      </w:r>
+      <w:r>
+        <w:rPr>
+          <w:noProof/>
+        </w:rPr>
+        <w:tab/>
+      </w:r>
+      <w:r>
+        <w:rPr>
+          <w:noProof/>
+        </w:rPr>
+        <w:fldChar w:fldCharType="begin"/>
+      </w:r>
+      <w:r>
+        <w:rPr>
+          <w:noProof/>
+        </w:rPr>
+        <w:instrText xml:space="preserve"> PAGEREF _Toc447620668 \h </w:instrText>
+      </w:r>
+      <w:r>
+        <w:rPr>
+          <w:noProof/>
+        </w:rPr>
+      </w:r>
+      <w:r>
+        <w:rPr>
+          <w:noProof/>
+        </w:rPr>
+        <w:fldChar w:fldCharType="separate"/>
+      </w:r>
+      <w:r>
+        <w:rPr>
+          <w:noProof/>
+        </w:rPr>
+        <w:t>6</w:t>
+      </w:r>
+      <w:r>
+        <w:rPr>
+          <w:noProof/>
+        </w:rPr>
+        <w:fldChar w:fldCharType="end"/>
+      </w:r>
+    </w:p>
+    <w:p>
+      <w:pPr>
+        <w:pStyle w:val="TM1"/>
+        <w:tabs>
+          <w:tab w:val="right" w:leader="dot" w:pos="9962"/>
+        </w:tabs>
+        <w:rPr>
+          <w:noProof/>
+        </w:rPr>
+      </w:pPr>
+      <w:r>
+        <w:rPr>
+          <w:noProof/>
+        </w:rPr>
         <w:t>General Comments</w:t>
       </w:r>
       <w:r>
@@ -1333,7 +2087,7 @@
         <w:rPr>
           <w:noProof/>
         </w:rPr>
-        <w:instrText xml:space="preserve"> PAGEREF _Toc447620656 \h </w:instrText>
+        <w:instrText xml:space="preserve"> PAGEREF _Toc447620669 \h </w:instrText>
       </w:r>
       <w:r>
         <w:rPr>
@@ -1350,7 +2104,7 @@
         <w:rPr>
           <w:noProof/>
         </w:rPr>
-        <w:t>4</w:t>
+        <w:t>6</w:t>
       </w:r>
       <w:r>
         <w:rPr>
@@ -1360,770 +2114,33 @@
       </w:r>
     </w:p>
     <w:p>
-      <w:pPr>
-        <w:pStyle w:val="TM1"/>
-        <w:tabs>
-          <w:tab w:val="right" w:leader="dot" w:pos="9962"/>
-        </w:tabs>
-        <w:rPr>
-          <w:noProof/>
-        </w:rPr>
-      </w:pPr>
-      <w:r>
-        <w:rPr>
-          <w:noProof/>
-        </w:rPr>
-        <w:t>Deliverable 3</w:t>
-      </w:r>
-      <w:r>
-        <w:rPr>
-          <w:noProof/>
-        </w:rPr>
-        <w:tab/>
-      </w:r>
-      <w:r>
-        <w:rPr>
-          <w:noProof/>
-        </w:rPr>
-        <w:fldChar w:fldCharType="begin"/>
-      </w:r>
-      <w:r>
-        <w:rPr>
-          <w:noProof/>
-        </w:rPr>
-        <w:instrText xml:space="preserve"> PAGEREF _Toc447620657 \h </w:instrText>
-      </w:r>
-      <w:r>
-        <w:rPr>
-          <w:noProof/>
-        </w:rPr>
-      </w:r>
-      <w:r>
-        <w:rPr>
-          <w:noProof/>
-        </w:rPr>
-        <w:fldChar w:fldCharType="separate"/>
-      </w:r>
-      <w:r>
-        <w:rPr>
-          <w:noProof/>
-        </w:rPr>
-        <w:t>5</w:t>
-      </w:r>
-      <w:r>
-        <w:rPr>
-          <w:noProof/>
-        </w:rPr>
+      <w:r>
         <w:fldChar w:fldCharType="end"/>
       </w:r>
     </w:p>
     <w:p>
       <w:pPr>
-        <w:pStyle w:val="TM1"/>
-        <w:tabs>
-          <w:tab w:val="right" w:leader="dot" w:pos="9962"/>
-        </w:tabs>
-        <w:rPr>
-          <w:noProof/>
-        </w:rPr>
-      </w:pPr>
-      <w:r>
-        <w:rPr>
-          <w:noProof/>
-        </w:rPr>
-        <w:t>Assumptions</w:t>
-      </w:r>
-      <w:r>
-        <w:rPr>
-          <w:noProof/>
-        </w:rPr>
-        <w:tab/>
-      </w:r>
-      <w:r>
-        <w:rPr>
-          <w:noProof/>
-        </w:rPr>
-        <w:fldChar w:fldCharType="begin"/>
-      </w:r>
-      <w:r>
-        <w:rPr>
-          <w:noProof/>
-        </w:rPr>
-        <w:instrText xml:space="preserve"> PAGEREF _Toc447620658 \h </w:instrText>
-      </w:r>
-      <w:r>
-        <w:rPr>
-          <w:noProof/>
-        </w:rPr>
-      </w:r>
-      <w:r>
-        <w:rPr>
-          <w:noProof/>
-        </w:rPr>
-        <w:fldChar w:fldCharType="separate"/>
-      </w:r>
-      <w:r>
-        <w:rPr>
-          <w:noProof/>
-        </w:rPr>
-        <w:t>5</w:t>
-      </w:r>
-      <w:r>
-        <w:rPr>
-          <w:noProof/>
-        </w:rPr>
-        <w:fldChar w:fldCharType="end"/>
-      </w:r>
-    </w:p>
-    <w:p>
-      <w:pPr>
-        <w:pStyle w:val="TM2"/>
-        <w:tabs>
-          <w:tab w:val="right" w:leader="dot" w:pos="9962"/>
-        </w:tabs>
-        <w:rPr>
-          <w:noProof/>
-        </w:rPr>
-      </w:pPr>
-      <w:r>
-        <w:rPr>
-          <w:noProof/>
-        </w:rPr>
-        <w:t>Query Implementation</w:t>
-      </w:r>
-      <w:r>
-        <w:rPr>
-          <w:noProof/>
-        </w:rPr>
-        <w:tab/>
-      </w:r>
-      <w:r>
-        <w:rPr>
-          <w:noProof/>
-        </w:rPr>
-        <w:fldChar w:fldCharType="begin"/>
-      </w:r>
-      <w:r>
-        <w:rPr>
-          <w:noProof/>
-        </w:rPr>
-        <w:instrText xml:space="preserve"> PAGEREF _Toc447620659 \h </w:instrText>
-      </w:r>
-      <w:r>
-        <w:rPr>
-          <w:noProof/>
-        </w:rPr>
-      </w:r>
-      <w:r>
-        <w:rPr>
-          <w:noProof/>
-        </w:rPr>
-        <w:fldChar w:fldCharType="separate"/>
-      </w:r>
-      <w:r>
-        <w:rPr>
-          <w:noProof/>
-        </w:rPr>
-        <w:t>5</w:t>
-      </w:r>
-      <w:r>
-        <w:rPr>
-          <w:noProof/>
-        </w:rPr>
-        <w:fldChar w:fldCharType="end"/>
-      </w:r>
-    </w:p>
-    <w:p>
-      <w:pPr>
-        <w:pStyle w:val="TM3"/>
-        <w:tabs>
-          <w:tab w:val="right" w:leader="dot" w:pos="9962"/>
-        </w:tabs>
-        <w:rPr>
-          <w:noProof/>
-        </w:rPr>
-      </w:pPr>
-      <w:r>
-        <w:rPr>
-          <w:noProof/>
-        </w:rPr>
-        <w:t>Query a:</w:t>
-      </w:r>
-      <w:r>
-        <w:rPr>
-          <w:noProof/>
-        </w:rPr>
-        <w:tab/>
-      </w:r>
-      <w:r>
-        <w:rPr>
-          <w:noProof/>
-        </w:rPr>
-        <w:fldChar w:fldCharType="begin"/>
-      </w:r>
-      <w:r>
-        <w:rPr>
-          <w:noProof/>
-        </w:rPr>
-        <w:instrText xml:space="preserve"> PAGEREF _Toc447620660 \h </w:instrText>
-      </w:r>
-      <w:r>
-        <w:rPr>
-          <w:noProof/>
-        </w:rPr>
-      </w:r>
-      <w:r>
-        <w:rPr>
-          <w:noProof/>
-        </w:rPr>
-        <w:fldChar w:fldCharType="separate"/>
-      </w:r>
-      <w:r>
-        <w:rPr>
-          <w:noProof/>
-        </w:rPr>
-        <w:t>5</w:t>
-      </w:r>
-      <w:r>
-        <w:rPr>
-          <w:noProof/>
-        </w:rPr>
-        <w:fldChar w:fldCharType="end"/>
-      </w:r>
-    </w:p>
-    <w:p>
-      <w:pPr>
-        <w:pStyle w:val="TM4"/>
-        <w:tabs>
-          <w:tab w:val="right" w:leader="dot" w:pos="9962"/>
-        </w:tabs>
-        <w:rPr>
-          <w:noProof/>
-        </w:rPr>
-      </w:pPr>
-      <w:r>
-        <w:rPr>
-          <w:noProof/>
-        </w:rPr>
-        <w:t>Description of logic:</w:t>
-      </w:r>
-      <w:r>
-        <w:rPr>
-          <w:noProof/>
-        </w:rPr>
-        <w:tab/>
-      </w:r>
-      <w:r>
-        <w:rPr>
-          <w:noProof/>
-        </w:rPr>
-        <w:fldChar w:fldCharType="begin"/>
-      </w:r>
-      <w:r>
-        <w:rPr>
-          <w:noProof/>
-        </w:rPr>
-        <w:instrText xml:space="preserve"> PAGEREF _Toc447620661 \h </w:instrText>
-      </w:r>
-      <w:r>
-        <w:rPr>
-          <w:noProof/>
-        </w:rPr>
-      </w:r>
-      <w:r>
-        <w:rPr>
-          <w:noProof/>
-        </w:rPr>
-        <w:fldChar w:fldCharType="separate"/>
-      </w:r>
-      <w:r>
-        <w:rPr>
-          <w:noProof/>
-        </w:rPr>
-        <w:t>5</w:t>
-      </w:r>
-      <w:r>
-        <w:rPr>
-          <w:noProof/>
-        </w:rPr>
-        <w:fldChar w:fldCharType="end"/>
-      </w:r>
-    </w:p>
-    <w:p>
-      <w:pPr>
-        <w:pStyle w:val="TM4"/>
-        <w:tabs>
-          <w:tab w:val="right" w:leader="dot" w:pos="9962"/>
-        </w:tabs>
-        <w:rPr>
-          <w:noProof/>
-        </w:rPr>
-      </w:pPr>
-      <w:r>
-        <w:rPr>
-          <w:noProof/>
-        </w:rPr>
-        <w:t>SQL statement</w:t>
-      </w:r>
-      <w:r>
-        <w:rPr>
-          <w:noProof/>
-        </w:rPr>
-        <w:tab/>
-      </w:r>
-      <w:r>
-        <w:rPr>
-          <w:noProof/>
-        </w:rPr>
-        <w:fldChar w:fldCharType="begin"/>
-      </w:r>
-      <w:r>
-        <w:rPr>
-          <w:noProof/>
-        </w:rPr>
-        <w:instrText xml:space="preserve"> PAGEREF _Toc447620662 \h </w:instrText>
-      </w:r>
-      <w:r>
-        <w:rPr>
-          <w:noProof/>
-        </w:rPr>
-      </w:r>
-      <w:r>
-        <w:rPr>
-          <w:noProof/>
-        </w:rPr>
-        <w:fldChar w:fldCharType="separate"/>
-      </w:r>
-      <w:r>
-        <w:rPr>
-          <w:noProof/>
-        </w:rPr>
-        <w:t>5</w:t>
-      </w:r>
-      <w:r>
-        <w:rPr>
-          <w:noProof/>
-        </w:rPr>
-        <w:fldChar w:fldCharType="end"/>
-      </w:r>
-    </w:p>
-    <w:p>
-      <w:pPr>
-        <w:pStyle w:val="TM2"/>
-        <w:tabs>
-          <w:tab w:val="right" w:leader="dot" w:pos="9962"/>
-        </w:tabs>
-        <w:rPr>
-          <w:noProof/>
-        </w:rPr>
-      </w:pPr>
-      <w:r>
-        <w:rPr>
-          <w:noProof/>
-        </w:rPr>
-        <w:t>Query Analysis</w:t>
-      </w:r>
-      <w:r>
-        <w:rPr>
-          <w:noProof/>
-        </w:rPr>
-        <w:tab/>
-      </w:r>
-      <w:r>
-        <w:rPr>
-          <w:noProof/>
-        </w:rPr>
-        <w:fldChar w:fldCharType="begin"/>
-      </w:r>
-      <w:r>
-        <w:rPr>
-          <w:noProof/>
-        </w:rPr>
-        <w:instrText xml:space="preserve"> PAGEREF _Toc447620663 \h </w:instrText>
-      </w:r>
-      <w:r>
-        <w:rPr>
-          <w:noProof/>
-        </w:rPr>
-      </w:r>
-      <w:r>
-        <w:rPr>
-          <w:noProof/>
-        </w:rPr>
-        <w:fldChar w:fldCharType="separate"/>
-      </w:r>
-      <w:r>
-        <w:rPr>
-          <w:noProof/>
-        </w:rPr>
-        <w:t>5</w:t>
-      </w:r>
-      <w:r>
-        <w:rPr>
-          <w:noProof/>
-        </w:rPr>
-        <w:fldChar w:fldCharType="end"/>
-      </w:r>
-    </w:p>
-    <w:p>
-      <w:pPr>
-        <w:pStyle w:val="TM3"/>
-        <w:tabs>
-          <w:tab w:val="right" w:leader="dot" w:pos="9962"/>
-        </w:tabs>
-        <w:rPr>
-          <w:noProof/>
-        </w:rPr>
-      </w:pPr>
-      <w:r>
-        <w:rPr>
-          <w:noProof/>
-        </w:rPr>
-        <w:t>Selected Queries (and why)</w:t>
-      </w:r>
-      <w:r>
-        <w:rPr>
-          <w:noProof/>
-        </w:rPr>
-        <w:tab/>
-      </w:r>
-      <w:r>
-        <w:rPr>
-          <w:noProof/>
-        </w:rPr>
-        <w:fldChar w:fldCharType="begin"/>
-      </w:r>
-      <w:r>
-        <w:rPr>
-          <w:noProof/>
-        </w:rPr>
-        <w:instrText xml:space="preserve"> PAGEREF _Toc447620664 \h </w:instrText>
-      </w:r>
-      <w:r>
-        <w:rPr>
-          <w:noProof/>
-        </w:rPr>
-      </w:r>
-      <w:r>
-        <w:rPr>
-          <w:noProof/>
-        </w:rPr>
-        <w:fldChar w:fldCharType="separate"/>
-      </w:r>
-      <w:r>
-        <w:rPr>
-          <w:noProof/>
-        </w:rPr>
-        <w:t>5</w:t>
-      </w:r>
-      <w:r>
-        <w:rPr>
-          <w:noProof/>
-        </w:rPr>
-        <w:fldChar w:fldCharType="end"/>
-      </w:r>
-    </w:p>
-    <w:p>
-      <w:pPr>
-        <w:pStyle w:val="TM4"/>
-        <w:tabs>
-          <w:tab w:val="right" w:leader="dot" w:pos="9962"/>
-        </w:tabs>
-        <w:rPr>
-          <w:noProof/>
-        </w:rPr>
-      </w:pPr>
-      <w:r>
-        <w:rPr>
-          <w:noProof/>
-        </w:rPr>
-        <w:t>Query 1</w:t>
-      </w:r>
-      <w:r>
-        <w:rPr>
-          <w:noProof/>
-        </w:rPr>
-        <w:tab/>
-      </w:r>
-      <w:r>
-        <w:rPr>
-          <w:noProof/>
-        </w:rPr>
-        <w:fldChar w:fldCharType="begin"/>
-      </w:r>
-      <w:r>
-        <w:rPr>
-          <w:noProof/>
-        </w:rPr>
-        <w:instrText xml:space="preserve"> PAGEREF _Toc447620665 \h </w:instrText>
-      </w:r>
-      <w:r>
-        <w:rPr>
-          <w:noProof/>
-        </w:rPr>
-      </w:r>
-      <w:r>
-        <w:rPr>
-          <w:noProof/>
-        </w:rPr>
-        <w:fldChar w:fldCharType="separate"/>
-      </w:r>
-      <w:r>
-        <w:rPr>
-          <w:noProof/>
-        </w:rPr>
-        <w:t>5</w:t>
-      </w:r>
-      <w:r>
-        <w:rPr>
-          <w:noProof/>
-        </w:rPr>
-        <w:fldChar w:fldCharType="end"/>
-      </w:r>
-    </w:p>
-    <w:p>
-      <w:pPr>
-        <w:pStyle w:val="TM4"/>
-        <w:tabs>
-          <w:tab w:val="right" w:leader="dot" w:pos="9962"/>
-        </w:tabs>
-        <w:rPr>
-          <w:noProof/>
-        </w:rPr>
-      </w:pPr>
-      <w:r>
-        <w:rPr>
-          <w:noProof/>
-        </w:rPr>
-        <w:t>Query 2</w:t>
-      </w:r>
-      <w:r>
-        <w:rPr>
-          <w:noProof/>
-        </w:rPr>
-        <w:tab/>
-      </w:r>
-      <w:r>
-        <w:rPr>
-          <w:noProof/>
-        </w:rPr>
-        <w:fldChar w:fldCharType="begin"/>
-      </w:r>
-      <w:r>
-        <w:rPr>
-          <w:noProof/>
-        </w:rPr>
-        <w:instrText xml:space="preserve"> PAGEREF _Toc447620666 \h </w:instrText>
-      </w:r>
-      <w:r>
-        <w:rPr>
-          <w:noProof/>
-        </w:rPr>
-      </w:r>
-      <w:r>
-        <w:rPr>
-          <w:noProof/>
-        </w:rPr>
-        <w:fldChar w:fldCharType="separate"/>
-      </w:r>
-      <w:r>
-        <w:rPr>
-          <w:noProof/>
-        </w:rPr>
-        <w:t>5</w:t>
-      </w:r>
-      <w:r>
-        <w:rPr>
-          <w:noProof/>
-        </w:rPr>
-        <w:fldChar w:fldCharType="end"/>
-      </w:r>
-    </w:p>
-    <w:p>
-      <w:pPr>
-        <w:pStyle w:val="TM4"/>
-        <w:tabs>
-          <w:tab w:val="right" w:leader="dot" w:pos="9962"/>
-        </w:tabs>
-        <w:rPr>
-          <w:noProof/>
-        </w:rPr>
-      </w:pPr>
-      <w:r>
-        <w:rPr>
-          <w:noProof/>
-        </w:rPr>
-        <w:t>Query 3</w:t>
-      </w:r>
-      <w:r>
-        <w:rPr>
-          <w:noProof/>
-        </w:rPr>
-        <w:tab/>
-      </w:r>
-      <w:r>
-        <w:rPr>
-          <w:noProof/>
-        </w:rPr>
-        <w:fldChar w:fldCharType="begin"/>
-      </w:r>
-      <w:r>
-        <w:rPr>
-          <w:noProof/>
-        </w:rPr>
-        <w:instrText xml:space="preserve"> PAGEREF _Toc447620667 \h </w:instrText>
-      </w:r>
-      <w:r>
-        <w:rPr>
-          <w:noProof/>
-        </w:rPr>
-      </w:r>
-      <w:r>
-        <w:rPr>
-          <w:noProof/>
-        </w:rPr>
-        <w:fldChar w:fldCharType="separate"/>
-      </w:r>
-      <w:r>
-        <w:rPr>
-          <w:noProof/>
-        </w:rPr>
-        <w:t>5</w:t>
-      </w:r>
-      <w:r>
-        <w:rPr>
-          <w:noProof/>
-        </w:rPr>
-        <w:fldChar w:fldCharType="end"/>
-      </w:r>
-    </w:p>
-    <w:p>
-      <w:pPr>
-        <w:pStyle w:val="TM1"/>
-        <w:tabs>
-          <w:tab w:val="right" w:leader="dot" w:pos="9962"/>
-        </w:tabs>
-        <w:rPr>
-          <w:noProof/>
-        </w:rPr>
-      </w:pPr>
-      <w:r>
-        <w:rPr>
-          <w:noProof/>
-        </w:rPr>
-        <w:t>Interface</w:t>
-      </w:r>
-      <w:r>
-        <w:rPr>
-          <w:noProof/>
-        </w:rPr>
-        <w:tab/>
-      </w:r>
-      <w:r>
-        <w:rPr>
-          <w:noProof/>
-        </w:rPr>
-        <w:fldChar w:fldCharType="begin"/>
-      </w:r>
-      <w:r>
-        <w:rPr>
-          <w:noProof/>
-        </w:rPr>
-        <w:instrText xml:space="preserve"> PAGEREF _Toc447620668 \h </w:instrText>
-      </w:r>
-      <w:r>
-        <w:rPr>
-          <w:noProof/>
-        </w:rPr>
-      </w:r>
-      <w:r>
-        <w:rPr>
-          <w:noProof/>
-        </w:rPr>
-        <w:fldChar w:fldCharType="separate"/>
-      </w:r>
-      <w:r>
-        <w:rPr>
-          <w:noProof/>
-        </w:rPr>
-        <w:t>6</w:t>
-      </w:r>
-      <w:r>
-        <w:rPr>
-          <w:noProof/>
-        </w:rPr>
-        <w:fldChar w:fldCharType="end"/>
-      </w:r>
-    </w:p>
-    <w:p>
-      <w:pPr>
-        <w:pStyle w:val="TM1"/>
-        <w:tabs>
-          <w:tab w:val="right" w:leader="dot" w:pos="9962"/>
-        </w:tabs>
-        <w:rPr>
-          <w:noProof/>
-        </w:rPr>
-      </w:pPr>
-      <w:r>
-        <w:rPr>
-          <w:noProof/>
-        </w:rPr>
-        <w:t>General Comments</w:t>
-      </w:r>
-      <w:r>
-        <w:rPr>
-          <w:noProof/>
-        </w:rPr>
-        <w:tab/>
-      </w:r>
-      <w:r>
-        <w:rPr>
-          <w:noProof/>
-        </w:rPr>
-        <w:fldChar w:fldCharType="begin"/>
-      </w:r>
-      <w:r>
-        <w:rPr>
-          <w:noProof/>
-        </w:rPr>
-        <w:instrText xml:space="preserve"> PAGEREF _Toc447620669 \h </w:instrText>
-      </w:r>
-      <w:r>
-        <w:rPr>
-          <w:noProof/>
-        </w:rPr>
-      </w:r>
-      <w:r>
-        <w:rPr>
-          <w:noProof/>
-        </w:rPr>
-        <w:fldChar w:fldCharType="separate"/>
-      </w:r>
-      <w:r>
-        <w:rPr>
-          <w:noProof/>
-        </w:rPr>
-        <w:t>6</w:t>
-      </w:r>
-      <w:r>
-        <w:rPr>
-          <w:noProof/>
-        </w:rPr>
-        <w:fldChar w:fldCharType="end"/>
-      </w:r>
-    </w:p>
-    <w:p>
-      <w:r>
-        <w:fldChar w:fldCharType="end"/>
+        <w:suppressAutoHyphens w:val="0"/>
+        <w:spacing w:after="0" w:line="240" w:lineRule="auto"/>
+        <w:rPr>
+          <w:rFonts w:ascii="Cambria" w:eastAsia="Times New Roman" w:hAnsi="Cambria"/>
+          <w:b/>
+          <w:bCs/>
+          <w:sz w:val="32"/>
+          <w:szCs w:val="32"/>
+        </w:rPr>
+      </w:pPr>
+      <w:bookmarkStart w:id="1" w:name="_Toc447620637"/>
+      <w:r>
+        <w:br w:type="page"/>
       </w:r>
     </w:p>
     <w:p>
       <w:pPr>
         <w:pStyle w:val="Titre1"/>
       </w:pPr>
-      <w:bookmarkStart w:id="1" w:name="_Toc447620637"/>
-      <w:r>
+      <w:r>
+        <w:lastRenderedPageBreak/>
         <w:t>Deliverable 1</w:t>
       </w:r>
       <w:bookmarkEnd w:id="1"/>
@@ -2357,14 +2374,7 @@
         <w:rPr>
           <w:sz w:val="24"/>
         </w:rPr>
-        <w:t xml:space="preserve">. It is thus made of the </w:t>
-      </w:r>
-      <w:r>
-        <w:rPr>
-          <w:sz w:val="24"/>
-        </w:rPr>
-        <w:lastRenderedPageBreak/>
-        <w:t>attributes “</w:t>
+        <w:t>. It is thus made of the attributes “</w:t>
       </w:r>
       <w:proofErr w:type="spellStart"/>
       <w:r>
@@ -2791,6 +2801,7 @@
           <w:b/>
           <w:sz w:val="32"/>
         </w:rPr>
+        <w:lastRenderedPageBreak/>
         <w:t>Issue</w:t>
       </w:r>
     </w:p>
@@ -2946,7 +2957,7 @@
             <v:path o:extrusionok="f" gradientshapeok="t" o:connecttype="rect"/>
             <o:lock v:ext="edit" aspectratio="t"/>
           </v:shapetype>
-          <v:shape id="_x0000_i1025" type="#_x0000_t75" style="width:411pt;height:555.5pt">
+          <v:shape id="_x0000_i1025" type="#_x0000_t75" style="width:432.55pt;height:584.4pt">
             <v:imagedata r:id="rId8" o:title="ER_diagram"/>
           </v:shape>
         </w:pict>
@@ -3643,7 +3654,6 @@
         <w:rPr>
           <w:b/>
         </w:rPr>
-        <w:lastRenderedPageBreak/>
         <w:t xml:space="preserve">Indicia_publisher.id – </w:t>
       </w:r>
       <w:proofErr w:type="spellStart"/>
@@ -3671,6 +3681,7 @@
         </w:pBdr>
       </w:pPr>
       <w:r>
+        <w:lastRenderedPageBreak/>
         <w:t>An indicia publisher can publish 1 or many stories</w:t>
       </w:r>
     </w:p>
@@ -3747,8 +3758,14 @@
         <w:pBdr>
           <w:bottom w:val="single" w:sz="4" w:space="1" w:color="auto"/>
         </w:pBdr>
-      </w:pPr>
-      <w:r>
+        <w:rPr>
+          <w:color w:val="C45911" w:themeColor="accent2" w:themeShade="BF"/>
+        </w:rPr>
+      </w:pPr>
+      <w:r>
+        <w:rPr>
+          <w:color w:val="C45911" w:themeColor="accent2" w:themeShade="BF"/>
+        </w:rPr>
         <w:t>Identifying relationship because the origin issue is itself an issue.</w:t>
       </w:r>
     </w:p>
@@ -3809,8 +3826,14 @@
         <w:pBdr>
           <w:bottom w:val="single" w:sz="4" w:space="1" w:color="auto"/>
         </w:pBdr>
-      </w:pPr>
-      <w:r>
+        <w:rPr>
+          <w:color w:val="C45911" w:themeColor="accent2" w:themeShade="BF"/>
+        </w:rPr>
+      </w:pPr>
+      <w:r>
+        <w:rPr>
+          <w:color w:val="C45911" w:themeColor="accent2" w:themeShade="BF"/>
+        </w:rPr>
         <w:t>Identifying relationship because the target issue is itself an issue.</w:t>
       </w:r>
     </w:p>
@@ -4039,16 +4062,28 @@
         <w:pBdr>
           <w:bottom w:val="single" w:sz="4" w:space="1" w:color="auto"/>
         </w:pBdr>
-      </w:pPr>
-      <w:r>
+        <w:rPr>
+          <w:color w:val="C45911" w:themeColor="accent2" w:themeShade="BF"/>
+        </w:rPr>
+      </w:pPr>
+      <w:r>
+        <w:rPr>
+          <w:color w:val="C45911" w:themeColor="accent2" w:themeShade="BF"/>
+        </w:rPr>
         <w:t xml:space="preserve">Identifying relationship because an </w:t>
       </w:r>
       <w:proofErr w:type="spellStart"/>
       <w:r>
+        <w:rPr>
+          <w:color w:val="C45911" w:themeColor="accent2" w:themeShade="BF"/>
+        </w:rPr>
         <w:t>indicia_publisher</w:t>
       </w:r>
       <w:proofErr w:type="spellEnd"/>
       <w:r>
+        <w:rPr>
+          <w:color w:val="C45911" w:themeColor="accent2" w:themeShade="BF"/>
+        </w:rPr>
         <w:t xml:space="preserve"> depends directly of a publisher, it can't exists without a publisher.</w:t>
       </w:r>
     </w:p>
@@ -4109,24 +4144,42 @@
         <w:pBdr>
           <w:bottom w:val="single" w:sz="4" w:space="1" w:color="auto"/>
         </w:pBdr>
-      </w:pPr>
-      <w:r>
+        <w:rPr>
+          <w:color w:val="C45911" w:themeColor="accent2" w:themeShade="BF"/>
+        </w:rPr>
+      </w:pPr>
+      <w:r>
+        <w:rPr>
+          <w:color w:val="C45911" w:themeColor="accent2" w:themeShade="BF"/>
+        </w:rPr>
         <w:t xml:space="preserve">Identifying relationship because </w:t>
       </w:r>
       <w:proofErr w:type="gramStart"/>
       <w:r>
+        <w:rPr>
+          <w:color w:val="C45911" w:themeColor="accent2" w:themeShade="BF"/>
+        </w:rPr>
         <w:t>an</w:t>
       </w:r>
       <w:proofErr w:type="gramEnd"/>
       <w:r>
+        <w:rPr>
+          <w:color w:val="C45911" w:themeColor="accent2" w:themeShade="BF"/>
+        </w:rPr>
         <w:t xml:space="preserve"> </w:t>
       </w:r>
       <w:proofErr w:type="spellStart"/>
       <w:r>
+        <w:rPr>
+          <w:color w:val="C45911" w:themeColor="accent2" w:themeShade="BF"/>
+        </w:rPr>
         <w:t>brand_group</w:t>
       </w:r>
       <w:proofErr w:type="spellEnd"/>
       <w:r>
+        <w:rPr>
+          <w:color w:val="C45911" w:themeColor="accent2" w:themeShade="BF"/>
+        </w:rPr>
         <w:t xml:space="preserve"> depends directly of a publisher, it can't exists without a publisher.</w:t>
       </w:r>
     </w:p>
@@ -4371,6 +4424,9 @@
     <w:p>
       <w:pPr>
         <w:pStyle w:val="Sansinterligne"/>
+        <w:rPr>
+          <w:sz w:val="2"/>
+        </w:rPr>
       </w:pPr>
     </w:p>
     <w:p>
@@ -4446,6 +4502,9 @@
     <w:p>
       <w:pPr>
         <w:pStyle w:val="Sansinterligne"/>
+        <w:rPr>
+          <w:sz w:val="6"/>
+        </w:rPr>
       </w:pPr>
     </w:p>
     <w:p>
@@ -4639,21 +4698,12 @@
     <w:p>
       <w:pPr>
         <w:pStyle w:val="Sansinterligne"/>
-      </w:pPr>
-      <w:r>
-        <w:t>An issue can be the first issue of 0, 1 or many series.</w:t>
-      </w:r>
-    </w:p>
-    <w:p>
-      <w:pPr>
-        <w:pStyle w:val="Sansinterligne"/>
         <w:pBdr>
           <w:bottom w:val="single" w:sz="4" w:space="1" w:color="auto"/>
         </w:pBdr>
       </w:pPr>
       <w:r>
-        <w:lastRenderedPageBreak/>
-        <w:t>It's weird but according the data in the csv file, first and last issue both can be NULL.</w:t>
+        <w:t>An issue can be the first issue of 0, 1 or many series.</w:t>
       </w:r>
     </w:p>
     <w:p>
@@ -4702,21 +4752,15 @@
     <w:p>
       <w:pPr>
         <w:pStyle w:val="Sansinterligne"/>
-      </w:pPr>
-      <w:r>
-        <w:t>An issue can be the last issue of 0, 1 or many series.</w:t>
-      </w:r>
-    </w:p>
-    <w:p>
-      <w:pPr>
-        <w:pStyle w:val="Sansinterligne"/>
         <w:pBdr>
           <w:bottom w:val="single" w:sz="4" w:space="1" w:color="auto"/>
         </w:pBdr>
       </w:pPr>
       <w:r>
-        <w:t>It's weird but according the data in the csv file, first and last issue both can be NULL.</w:t>
-      </w:r>
+        <w:t>An issue can be the last issue of 0, 1 or many series.</w:t>
+      </w:r>
+      <w:bookmarkStart w:id="6" w:name="_GoBack"/>
+      <w:bookmarkEnd w:id="6"/>
     </w:p>
     <w:p>
       <w:pPr>
@@ -4727,21 +4771,22 @@
       <w:pPr>
         <w:pStyle w:val="Titre2"/>
       </w:pPr>
-      <w:bookmarkStart w:id="6" w:name="_Toc447620642"/>
-      <w:r>
+      <w:bookmarkStart w:id="7" w:name="_Toc447620642"/>
+      <w:r>
+        <w:lastRenderedPageBreak/>
         <w:t>Relational Schema</w:t>
       </w:r>
-      <w:bookmarkEnd w:id="6"/>
+      <w:bookmarkEnd w:id="7"/>
     </w:p>
     <w:p>
       <w:pPr>
         <w:pStyle w:val="Titre3"/>
       </w:pPr>
-      <w:bookmarkStart w:id="7" w:name="_Toc447620643"/>
+      <w:bookmarkStart w:id="8" w:name="_Toc447620643"/>
       <w:r>
         <w:t>ER schema to Relational schema</w:t>
       </w:r>
-      <w:bookmarkEnd w:id="7"/>
+      <w:bookmarkEnd w:id="8"/>
     </w:p>
     <w:p>
       <w:pPr>
@@ -5051,8 +5096,6 @@
       <w:pPr>
         <w:pStyle w:val="Sansinterligne"/>
       </w:pPr>
-      <w:bookmarkStart w:id="8" w:name="_GoBack"/>
-      <w:bookmarkEnd w:id="8"/>
       <w:r>
         <w:t>The participation constraints “at least one” (denoted by a bold stroke) can’t be captured in SQL without check constraint or assertion.</w:t>
       </w:r>
@@ -5062,6 +5105,51 @@
         <w:pStyle w:val="Titre3"/>
       </w:pPr>
       <w:bookmarkStart w:id="9" w:name="_Toc447620644"/>
+    </w:p>
+    <w:p/>
+    <w:p>
+      <w:r>
+        <w:rPr>
+          <w:noProof/>
+          <w:lang w:val="fr-CH" w:eastAsia="ko-KR"/>
+        </w:rPr>
+        <w:lastRenderedPageBreak/>
+        <w:drawing>
+          <wp:inline distT="0" distB="0" distL="0" distR="0" wp14:anchorId="3DC5153C" wp14:editId="2C1C1F60">
+            <wp:extent cx="6332220" cy="3803015"/>
+            <wp:effectExtent l="0" t="0" r="0" b="6985"/>
+            <wp:docPr id="3" name="Image 3"/>
+            <wp:cNvGraphicFramePr>
+              <a:graphicFrameLocks xmlns:a="http://schemas.openxmlformats.org/drawingml/2006/main" noChangeAspect="1"/>
+            </wp:cNvGraphicFramePr>
+            <a:graphic xmlns:a="http://schemas.openxmlformats.org/drawingml/2006/main">
+              <a:graphicData uri="http://schemas.openxmlformats.org/drawingml/2006/picture">
+                <pic:pic xmlns:pic="http://schemas.openxmlformats.org/drawingml/2006/picture">
+                  <pic:nvPicPr>
+                    <pic:cNvPr id="1" name=""/>
+                    <pic:cNvPicPr/>
+                  </pic:nvPicPr>
+                  <pic:blipFill>
+                    <a:blip r:embed="rId12"/>
+                    <a:stretch>
+                      <a:fillRect/>
+                    </a:stretch>
+                  </pic:blipFill>
+                  <pic:spPr>
+                    <a:xfrm>
+                      <a:off x="0" y="0"/>
+                      <a:ext cx="6332220" cy="3803015"/>
+                    </a:xfrm>
+                    <a:prstGeom prst="rect">
+                      <a:avLst/>
+                    </a:prstGeom>
+                  </pic:spPr>
+                </pic:pic>
+              </a:graphicData>
+            </a:graphic>
+          </wp:inline>
+        </w:drawing>
+      </w:r>
     </w:p>
     <w:p>
       <w:pPr>
@@ -5627,9 +5715,9 @@
       </w:r>
     </w:p>
     <w:sectPr>
-      <w:headerReference w:type="default" r:id="rId12"/>
+      <w:headerReference w:type="default" r:id="rId13"/>
       <w:pgSz w:w="12240" w:h="15840"/>
-      <w:pgMar w:top="1134" w:right="1134" w:bottom="1843" w:left="1134" w:header="568" w:footer="0" w:gutter="0"/>
+      <w:pgMar w:top="1134" w:right="1134" w:bottom="1276" w:left="1134" w:header="568" w:footer="0" w:gutter="0"/>
       <w:cols w:space="720"/>
       <w:formProt w:val="0"/>
       <w:docGrid w:linePitch="360" w:charSpace="-2049"/>
@@ -5892,7 +5980,7 @@
               <wp:inline distT="0" distB="0" distL="0" distR="0" wp14:anchorId="15972D9F" wp14:editId="63BDE1BC">
                 <wp:extent cx="1466850" cy="657225"/>
                 <wp:effectExtent l="0" t="0" r="0" b="0"/>
-                <wp:docPr id="1" name="Picture" descr="C:\Documents and Settings\manos\Desktop\epfl_logo.jpg"/>
+                <wp:docPr id="12" name="Picture" descr="C:\Documents and Settings\manos\Desktop\epfl_logo.jpg"/>
                 <wp:cNvGraphicFramePr>
                   <a:graphicFrameLocks xmlns:a="http://schemas.openxmlformats.org/drawingml/2006/main" noChangeAspect="1"/>
                 </wp:cNvGraphicFramePr>
@@ -12492,7 +12580,7 @@
 </file>
 
 <file path=customXml/itemProps1.xml><?xml version="1.0" encoding="utf-8"?>
-<ds:datastoreItem xmlns:ds="http://schemas.openxmlformats.org/officeDocument/2006/customXml" ds:itemID="{0D159202-EC72-4B91-823B-8E406DBC0285}">
+<ds:datastoreItem xmlns:ds="http://schemas.openxmlformats.org/officeDocument/2006/customXml" ds:itemID="{3DE3EEBE-BBF6-4B98-B01E-669D4CF477F1}">
   <ds:schemaRefs>
     <ds:schemaRef ds:uri="http://schemas.openxmlformats.org/officeDocument/2006/bibliography"/>
   </ds:schemaRefs>

</xml_diff>